<commit_message>
minor content changes to the doc file (also carried out in the readme)
</commit_message>
<xml_diff>
--- a/EgovRequirements-Draft.docx
+++ b/EgovRequirements-Draft.docx
@@ -142,10 +142,7 @@
       </w:r>
       <w:proofErr w:type="gramStart"/>
       <w:r>
-        <w:t>В момента ел</w:t>
-      </w:r>
-      <w:r>
-        <w:t>ектронното управление де-факто не функционира заради липса на интеграция между системите.</w:t>
+        <w:t>В момента електронното управление де-факто не функционира заради липса на интеграция между системите.</w:t>
       </w:r>
       <w:proofErr w:type="gramEnd"/>
       <w:r>
@@ -168,13 +165,7 @@
       </w:r>
       <w:proofErr w:type="gramEnd"/>
       <w:r>
-        <w:t xml:space="preserve"> - нормативната уредба (Законът за електронно управление и наредбите към него) не позволяват свободна интеграция между систем</w:t>
-      </w:r>
-      <w:r>
-        <w:t>и. Вместо това изискват използване на де-факто “умно” ESB (ЕСОЕД - Единна среда за обмена на електронни документи), през което да минава цялата комуникация. Освен това достъпът до данните на първичните администратори на данни, макар отворен според ЗЕУ (Зак</w:t>
-      </w:r>
-      <w:r>
-        <w:t>он за електронното управление), е изрично затворен според специални закони.</w:t>
+        <w:t xml:space="preserve"> - нормативната уредба (Законът за електронно управление и наредбите към него) не позволяват свободна интеграция между системи. Вместо това изискват използване на де-факто “умно” ESB (ЕСОЕД - Единна среда за обмена на електронни документи), през което да минава цялата комуникация. Освен това достъпът до данните на първичните администратори на данни, макар отворен според ЗЕУ (Закон за електронното управление), е изрично затворен според специални закони.</w:t>
       </w:r>
     </w:p>
     <w:p>
@@ -192,10 +183,7 @@
       </w:r>
       <w:proofErr w:type="gramEnd"/>
       <w:r>
-        <w:t xml:space="preserve"> - за да бъде пусната една система в експлоатация, цялата нейна изходяща и входяща комуникация трябва да бъде одобрена от Съвет по вписванията, и да бъде вписана в Ре</w:t>
-      </w:r>
-      <w:r>
-        <w:t>гистрите за оперативна съвместимост. Освен това получаването на достъп до даден регистър преминава през специални споразумения и допълнителни стъпки. Липсва и желание от страна на някои администрации да бъдат интегрирани.</w:t>
+        <w:t xml:space="preserve"> - за да бъде пусната една система в експлоатация, цялата нейна изходяща и входяща комуникация трябва да бъде одобрена от Съвет по вписванията, и да бъде вписана в Регистрите за оперативна съвместимост. Освен това получаването на достъп до даден регистър преминава през специални споразумения и допълнителни стъпки. Липсва и желание от страна на някои администрации да бъдат интегрирани.</w:t>
       </w:r>
     </w:p>
     <w:p>
@@ -213,16 +201,7 @@
       </w:r>
       <w:proofErr w:type="gramEnd"/>
       <w:r>
-        <w:t xml:space="preserve"> - текущата комуникаци</w:t>
-      </w:r>
-      <w:r>
-        <w:t>я между системи и регистри е на база на “електронна услуга” и “електронен документ”. Това не предоставя необходимата грануларност на достъп до данните, което създава правни пречки. Освен това ЕСОЕД и RegiX (система за свързване на регистри чрез уеб-услуги)</w:t>
-      </w:r>
-      <w:r>
-        <w:t xml:space="preserve"> не притежават някои необходими функционалности (напр. RegiX не поддържа асинхронни и subscribe заявки). Комуникацията може да минава и през “шина за услуги” (ESB). Първичните регистри, от своя страна, са неподготвени да посрещнат натоварването, което след</w:t>
-      </w:r>
-      <w:r>
-        <w:t>ва да понесат при реално функциониране на електронното управление.</w:t>
+        <w:t xml:space="preserve"> - текущата комуникация между системи и регистри е на база на “електронна услуга” и “електронен документ”. Това не предоставя необходимата грануларност на достъп до данните, което създава правни пречки. Освен това ЕСОЕД и RegiX (система за свързване на регистри чрез уеб-услуги) не притежават някои необходими функционалности (напр. RegiX не поддържа асинхронни и subscribe заявки). Комуникацията може да минава и през “шина за услуги” (ESB). Първичните регистри, от своя страна, са неподготвени да посрещнат натоварването, което следва да понесат при реално функциониране на електронното управление.</w:t>
       </w:r>
     </w:p>
     <w:p/>
@@ -256,14 +235,7 @@
           <w:sz w:val="18"/>
           <w:szCs w:val="18"/>
         </w:rPr>
-        <w:t>: презентация на BUL-SI по проект н</w:t>
-      </w:r>
-      <w:r>
-        <w:rPr>
-          <w:sz w:val="18"/>
-          <w:szCs w:val="18"/>
-        </w:rPr>
-        <w:t>а МТИТС)</w:t>
+        <w:t>: презентация на BUL-SI по проект на МТИТС)</w:t>
       </w:r>
       <w:r>
         <w:rPr>
@@ -345,10 +317,7 @@
       </w:pPr>
       <w:proofErr w:type="gramStart"/>
       <w:r>
-        <w:t>От това не следва премахването на съществу</w:t>
-      </w:r>
-      <w:r>
-        <w:t>ващата система, но е необходимо опростяване на някои нейни компоненти</w:t>
+        <w:t>От това не следва премахването на съществуващата система, но е необходимо опростяване на някои нейни компоненти</w:t>
       </w:r>
       <w:r>
         <w:rPr>
@@ -365,10 +334,7 @@
       </w:r>
       <w:proofErr w:type="gramStart"/>
       <w:r>
-        <w:t xml:space="preserve">Много </w:t>
-      </w:r>
-      <w:r>
-        <w:t xml:space="preserve">от описаните по-долу компоненти са вече реализирани до определено ниво, и могат да се преизползват </w:t>
+        <w:t xml:space="preserve">Много от описаните по-долу компоненти са вече реализирани до определено ниво, и могат да се преизползват </w:t>
       </w:r>
       <w:r>
         <w:t>или надградят.</w:t>
@@ -502,10 +468,7 @@
       </w:r>
       <w:proofErr w:type="gramStart"/>
       <w:r>
-        <w:t>Елиминира се нуждата от централизиран подход чрез ЕСОЕД (макар такъв да остава възможен), елим</w:t>
-      </w:r>
-      <w:r>
-        <w:t>инират се нуждите от споразумения, където това е било нормативно необходимо към момента.</w:t>
+        <w:t>Елиминира се нуждата от централизиран подход чрез ЕСОЕД (макар такъв да остава възможен), елиминират се нуждите от споразумения, където това е било нормативно необходимо към момента.</w:t>
       </w:r>
       <w:proofErr w:type="gramEnd"/>
       <w:r>
@@ -513,10 +476,7 @@
       </w:r>
       <w:proofErr w:type="gramStart"/>
       <w:r>
-        <w:t>Регламент 910/2014 и последващите промени в ЗЕДЕП (закон за електронния документ и електронния подпис) пък разширяват тълкуването на понятието “електронен документ”, т</w:t>
-      </w:r>
-      <w:r>
-        <w:t>ака че да включва всички данни в електронен вид.</w:t>
+        <w:t>Регламент 910/2014 и последващите промени в ЗЕДЕП (закон за електронния документ и електронния подпис) пък разширяват тълкуването на понятието “електронен документ”, така че да включва всички данни в електронен вид.</w:t>
       </w:r>
       <w:proofErr w:type="gramEnd"/>
     </w:p>
@@ -531,10 +491,7 @@
     <w:p>
       <w:r>
         <w:br/>
-        <w:t>Предложенот</w:t>
-      </w:r>
-      <w:r>
-        <w:t xml:space="preserve">о се базира на Архитектурата за електронно управление в Приложение 1 - </w:t>
+        <w:t xml:space="preserve">Предложеното се базира на Архитектурата за електронно управление в Приложение 1 - </w:t>
       </w:r>
       <w:hyperlink r:id="rId10">
         <w:r>
@@ -542,14 +499,7 @@
             <w:color w:val="0000FF"/>
             <w:u w:val="single"/>
           </w:rPr>
-          <w:t>https://docs.google.com/document/d/1WEbNObrBxu1SmpBcq27OzIiCuDM8vdn-x</w:t>
-        </w:r>
-        <w:r>
-          <w:rPr>
-            <w:color w:val="0000FF"/>
-            <w:u w:val="single"/>
-          </w:rPr>
-          <w:t>vlBk55SBJA/edit?usp=sharing</w:t>
+          <w:t>https://docs.google.com/document/d/1WEbNObrBxu1SmpBcq27OzIiCuDM8vdn-xvlBk55SBJA/edit?usp=sharing</w:t>
         </w:r>
       </w:hyperlink>
       <w:hyperlink r:id="rId11"/>
@@ -561,13 +511,7 @@
         <w:fldChar w:fldCharType="begin"/>
       </w:r>
       <w:r>
-        <w:instrText xml:space="preserve"> HYPERLINK "https://docs.google.com/document/d/1WEbNObrBxu1SmpBcq27OzIiCuDM8vdn-xvlBk55SBJA/edit?usp=sharing" </w:instrText>
-      </w:r>
-      <w:r>
-        <w:instrText xml:space="preserve">\h </w:instrText>
-      </w:r>
-      <w:r>
-        <w:fldChar w:fldCharType="separate"/>
+        <w:instrText xml:space="preserve"> HYPERLINK "https://docs.google.com/document/d/1WEbNObrBxu1SmpBcq27OzIiCuDM8vdn-xvlBk55SBJA/edit?usp=sharing" \h </w:instrText>
       </w:r>
       <w:r>
         <w:fldChar w:fldCharType="end"/>
@@ -584,20 +528,14 @@
       </w:r>
       <w:proofErr w:type="gramStart"/>
       <w:r>
-        <w:t>По този начин</w:t>
-      </w:r>
-      <w:r>
-        <w:t xml:space="preserve"> ще бъде осигурено плавното преминаване към реално функционираща система на електронното управление, в която всички системи, които имат нужда да комуникират помежду си, ще могат да го правят без организационни, технологични и нормативни пречки.</w:t>
+        <w:t>По този начин ще бъде осигурено плавното преминаване към реално функционираща система на електронното управление, в която всички системи, които имат нужда да комуникират помежду си, ще могат да го правят без организационни, технологични и нормативни пречки.</w:t>
       </w:r>
       <w:proofErr w:type="gramEnd"/>
     </w:p>
     <w:p/>
     <w:p>
       <w:r>
-        <w:t>Предложена</w:t>
-      </w:r>
-      <w:r>
-        <w:t xml:space="preserve">та архитектура и технологични решения следват принципите KISS и YAGNI (Keep it simple, stupid и </w:t>
+        <w:t xml:space="preserve">Предложената архитектура и технологични решения следват принципите KISS и YAGNI (Keep it simple, stupid и </w:t>
       </w:r>
       <w:proofErr w:type="gramStart"/>
       <w:r>
@@ -617,10 +555,7 @@
     <w:p>
       <w:proofErr w:type="gramStart"/>
       <w:r>
-        <w:t>В допълнение, по изискванията на оперативната програма,</w:t>
-      </w:r>
-      <w:r>
-        <w:t xml:space="preserve"> всички системи ще бъдат разработвани с отворен код, като по този начин преизползването на често срещани функционалности ще бъде улеснено.</w:t>
+        <w:t>В допълнение, по изискванията на оперативната програма, всички системи ще бъдат разработвани с отворен код, като по този начин преизползването на често срещани функционалности ще бъде улеснено.</w:t>
       </w:r>
       <w:proofErr w:type="gramEnd"/>
     </w:p>
@@ -652,10 +587,7 @@
     <w:p>
       <w:proofErr w:type="gramStart"/>
       <w:r>
-        <w:t>Следват конкретни интерфейси и структури, които първичните регистри и консуматорите (АИС-и) трябва да пр</w:t>
-      </w:r>
-      <w:r>
-        <w:t>едоставят и извикват.</w:t>
+        <w:t>Следват конкретни интерфейси и структури, които първичните регистри и консуматорите (АИС-и) трябва да предоставят и извикват.</w:t>
       </w:r>
       <w:proofErr w:type="gramEnd"/>
     </w:p>
@@ -757,13 +689,7 @@
         <w:rPr>
           <w:rFonts w:ascii="Courier New" w:eastAsia="Courier New" w:hAnsi="Courier New" w:cs="Courier New"/>
         </w:rPr>
-        <w:t xml:space="preserve">GET </w:t>
-      </w:r>
-      <w:r>
-        <w:rPr>
-          <w:rFonts w:ascii="Courier New" w:eastAsia="Courier New" w:hAnsi="Courier New" w:cs="Courier New"/>
-        </w:rPr>
-        <w:t>/api</w:t>
+        <w:t>GET /api</w:t>
       </w:r>
       <w:proofErr w:type="gramStart"/>
       <w:r>
@@ -780,10 +706,7 @@
         <w:t>version}/docs</w:t>
       </w:r>
       <w:r>
-        <w:t xml:space="preserve"> -  документация на всички предоставени уеб-услуги (вж. секция „Документация на интерфейсите“) . Всеки първичен регистър трябва да има стандартните, описани по-долу уеб-услуги. Както те, така и всички останали уеб-услуги, трябва да бъдат</w:t>
-      </w:r>
-      <w:r>
-        <w:t xml:space="preserve"> детайлно документирани - адрес, метод, параметри, поддържани сериализационни формати, начин на извикване (синхронно, асинхронно, абонамент), очаквано време (timeout) за асинхронни заявки и т.н.</w:t>
+        <w:t xml:space="preserve"> -  документация на всички предоставени уеб-услуги (вж. секция „Документация на интерфейсите“) . Всеки първичен регистър трябва да има стандартните, описани по-долу уеб-услуги. Както те, така и всички останали уеб-услуги, трябва да бъдат детайлно документирани - адрес, метод, параметри, поддържани сериализационни формати, начин на извикване (синхронно, асинхронно, абонамент), очаквано време (timeout) за асинхронни заявки и т.н.</w:t>
       </w:r>
     </w:p>
     <w:p>
@@ -816,10 +739,7 @@
         <w:t>version}/data</w:t>
       </w:r>
       <w:r>
-        <w:t xml:space="preserve"> - списък с данни, които предоставят р</w:t>
-      </w:r>
-      <w:r>
-        <w:t>егистърът. Съществуват предефинирани основни типове, като “имена” или “адрес”. Вж. т.4. Например:</w:t>
+        <w:t xml:space="preserve"> - списък с данни, които предоставят регистърът. Съществуват предефинирани основни типове, като “имена” или “адрес”. Вж. т.4. Например:</w:t>
       </w:r>
     </w:p>
     <w:p>
@@ -1149,13 +1069,7 @@
         <w:rPr>
           <w:rFonts w:ascii="Courier New" w:eastAsia="Courier New" w:hAnsi="Courier New" w:cs="Courier New"/>
         </w:rPr>
-        <w:t>ke</w:t>
-      </w:r>
-      <w:r>
-        <w:rPr>
-          <w:rFonts w:ascii="Courier New" w:eastAsia="Courier New" w:hAnsi="Courier New" w:cs="Courier New"/>
-        </w:rPr>
-        <w:t>y</w:t>
+        <w:t>key</w:t>
       </w:r>
       <w:proofErr w:type="gramEnd"/>
       <w:r>
@@ -1556,13 +1470,7 @@
         <w:rPr>
           <w:rFonts w:ascii="Courier New" w:eastAsia="Courier New" w:hAnsi="Courier New" w:cs="Courier New"/>
         </w:rPr>
-        <w:t>idTyp</w:t>
-      </w:r>
-      <w:r>
-        <w:rPr>
-          <w:rFonts w:ascii="Courier New" w:eastAsia="Courier New" w:hAnsi="Courier New" w:cs="Courier New"/>
-        </w:rPr>
-        <w:t>es</w:t>
+        <w:t>idTypes</w:t>
       </w:r>
       <w:proofErr w:type="gramEnd"/>
       <w:r>
@@ -1773,10 +1681,7 @@
         <w:t xml:space="preserve">version}/idTypes - </w:t>
       </w:r>
       <w:r>
-        <w:t>дава списък с поддържане типове идентификатор (на физически лица, юридически лица, автомобили и т.н</w:t>
-      </w:r>
-      <w:r>
-        <w:t>.):</w:t>
+        <w:t>дава списък с поддържане типове идентификатор (на физически лица, юридически лица, автомобили и т.н.):</w:t>
       </w:r>
     </w:p>
     <w:p>
@@ -1874,13 +1779,7 @@
         <w:rPr>
           <w:rFonts w:ascii="Courier New" w:eastAsia="Courier New" w:hAnsi="Courier New" w:cs="Courier New"/>
         </w:rPr>
-        <w:t>": "Едине</w:t>
-      </w:r>
-      <w:r>
-        <w:rPr>
-          <w:rFonts w:ascii="Courier New" w:eastAsia="Courier New" w:hAnsi="Courier New" w:cs="Courier New"/>
-        </w:rPr>
-        <w:t>н граждански номер на физически лица"</w:t>
+        <w:t>": "Единен граждански номер на физически лица"</w:t>
       </w:r>
     </w:p>
     <w:p>
@@ -1963,10 +1862,7 @@
         <w:t xml:space="preserve">txId </w:t>
       </w:r>
       <w:r>
-        <w:t>е идентификатор на транзакция, който следва да бъде проверен в централния к</w:t>
-      </w:r>
-      <w:r>
-        <w:t>омпонент</w:t>
+        <w:t>е идентификатор на транзакция, който следва да бъде проверен в централния компонент</w:t>
       </w:r>
     </w:p>
     <w:p>
@@ -2102,13 +1998,103 @@
         <w:rPr>
           <w:rFonts w:ascii="Courier New" w:eastAsia="Courier New" w:hAnsi="Courier New" w:cs="Courier New"/>
         </w:rPr>
+        <w:t xml:space="preserve">" : [ </w:t>
+      </w:r>
+    </w:p>
+    <w:p>
+      <w:pPr>
+        <w:ind w:firstLine="720"/>
+        <w:rPr>
+          <w:rFonts w:ascii="Courier New" w:eastAsia="Courier New" w:hAnsi="Courier New" w:cs="Courier New"/>
+        </w:rPr>
+      </w:pPr>
+      <w:r>
+        <w:rPr>
+          <w:rFonts w:ascii="Courier New" w:eastAsia="Courier New" w:hAnsi="Courier New" w:cs="Courier New"/>
+        </w:rPr>
+        <w:t>{</w:t>
+      </w:r>
+    </w:p>
+    <w:p>
+      <w:pPr>
+        <w:ind w:left="720" w:firstLine="720"/>
+        <w:rPr>
+          <w:rFonts w:ascii="Courier New" w:eastAsia="Courier New" w:hAnsi="Courier New" w:cs="Courier New"/>
+        </w:rPr>
+      </w:pPr>
+      <w:r>
+        <w:rPr>
+          <w:rFonts w:ascii="Courier New" w:eastAsia="Courier New" w:hAnsi="Courier New" w:cs="Courier New"/>
+        </w:rPr>
         <w:t>"</w:t>
       </w:r>
-      <w:r>
-        <w:rPr>
-          <w:rFonts w:ascii="Courier New" w:eastAsia="Courier New" w:hAnsi="Courier New" w:cs="Courier New"/>
-        </w:rPr>
-        <w:t xml:space="preserve"> : [ </w:t>
+      <w:proofErr w:type="gramStart"/>
+      <w:r>
+        <w:rPr>
+          <w:rFonts w:ascii="Courier New" w:eastAsia="Courier New" w:hAnsi="Courier New" w:cs="Courier New"/>
+        </w:rPr>
+        <w:t>key</w:t>
+      </w:r>
+      <w:proofErr w:type="gramEnd"/>
+      <w:r>
+        <w:rPr>
+          <w:rFonts w:ascii="Courier New" w:eastAsia="Courier New" w:hAnsi="Courier New" w:cs="Courier New"/>
+        </w:rPr>
+        <w:t xml:space="preserve">": </w:t>
+      </w:r>
+      <w:r>
+        <w:rPr>
+          <w:rFonts w:ascii="Courier New" w:eastAsia="Courier New" w:hAnsi="Courier New" w:cs="Courier New"/>
+        </w:rPr>
+        <w:t>"names",</w:t>
+      </w:r>
+    </w:p>
+    <w:p>
+      <w:pPr>
+        <w:ind w:left="720" w:firstLine="720"/>
+        <w:rPr>
+          <w:rFonts w:ascii="Courier New" w:eastAsia="Courier New" w:hAnsi="Courier New" w:cs="Courier New"/>
+        </w:rPr>
+      </w:pPr>
+      <w:r>
+        <w:rPr>
+          <w:rFonts w:ascii="Courier New" w:eastAsia="Courier New" w:hAnsi="Courier New" w:cs="Courier New"/>
+        </w:rPr>
+        <w:t>"</w:t>
+      </w:r>
+      <w:proofErr w:type="gramStart"/>
+      <w:r>
+        <w:rPr>
+          <w:rFonts w:ascii="Courier New" w:eastAsia="Courier New" w:hAnsi="Courier New" w:cs="Courier New"/>
+        </w:rPr>
+        <w:t>version</w:t>
+      </w:r>
+      <w:proofErr w:type="gramEnd"/>
+      <w:r>
+        <w:rPr>
+          <w:rFonts w:ascii="Courier New" w:eastAsia="Courier New" w:hAnsi="Courier New" w:cs="Courier New"/>
+        </w:rPr>
+        <w:t>"</w:t>
+      </w:r>
+      <w:r>
+        <w:rPr>
+          <w:rFonts w:ascii="Courier New" w:eastAsia="Courier New" w:hAnsi="Courier New" w:cs="Courier New"/>
+        </w:rPr>
+        <w:t>: 1</w:t>
+      </w:r>
+    </w:p>
+    <w:p>
+      <w:pPr>
+        <w:ind w:left="720"/>
+        <w:rPr>
+          <w:rFonts w:ascii="Courier New" w:eastAsia="Courier New" w:hAnsi="Courier New" w:cs="Courier New"/>
+        </w:rPr>
+      </w:pPr>
+      <w:r>
+        <w:rPr>
+          <w:rFonts w:ascii="Courier New" w:eastAsia="Courier New" w:hAnsi="Courier New" w:cs="Courier New"/>
+        </w:rPr>
+        <w:t>},</w:t>
       </w:r>
     </w:p>
     <w:p>
@@ -2150,40 +2136,22 @@
         <w:rPr>
           <w:rFonts w:ascii="Courier New" w:eastAsia="Courier New" w:hAnsi="Courier New" w:cs="Courier New"/>
         </w:rPr>
+        <w:t>": "current_address",</w:t>
+      </w:r>
+    </w:p>
+    <w:p>
+      <w:pPr>
+        <w:ind w:left="720" w:firstLine="720"/>
+        <w:rPr>
+          <w:rFonts w:ascii="Courier New" w:eastAsia="Courier New" w:hAnsi="Courier New" w:cs="Courier New"/>
+        </w:rPr>
+      </w:pPr>
+      <w:r>
+        <w:rPr>
+          <w:rFonts w:ascii="Courier New" w:eastAsia="Courier New" w:hAnsi="Courier New" w:cs="Courier New"/>
+        </w:rPr>
         <w:t>"</w:t>
       </w:r>
-      <w:r>
-        <w:rPr>
-          <w:rFonts w:ascii="Courier New" w:eastAsia="Courier New" w:hAnsi="Courier New" w:cs="Courier New"/>
-        </w:rPr>
-        <w:t xml:space="preserve">: </w:t>
-      </w:r>
-      <w:r>
-        <w:rPr>
-          <w:rFonts w:ascii="Courier New" w:eastAsia="Courier New" w:hAnsi="Courier New" w:cs="Courier New"/>
-        </w:rPr>
-        <w:t>"</w:t>
-      </w:r>
-      <w:r>
-        <w:rPr>
-          <w:rFonts w:ascii="Courier New" w:eastAsia="Courier New" w:hAnsi="Courier New" w:cs="Courier New"/>
-        </w:rPr>
-        <w:t>names",</w:t>
-      </w:r>
-    </w:p>
-    <w:p>
-      <w:pPr>
-        <w:ind w:left="720" w:firstLine="720"/>
-        <w:rPr>
-          <w:rFonts w:ascii="Courier New" w:eastAsia="Courier New" w:hAnsi="Courier New" w:cs="Courier New"/>
-        </w:rPr>
-      </w:pPr>
-      <w:r>
-        <w:rPr>
-          <w:rFonts w:ascii="Courier New" w:eastAsia="Courier New" w:hAnsi="Courier New" w:cs="Courier New"/>
-        </w:rPr>
-        <w:t>"</w:t>
-      </w:r>
       <w:proofErr w:type="gramStart"/>
       <w:r>
         <w:rPr>
@@ -2196,109 +2164,7 @@
         <w:rPr>
           <w:rFonts w:ascii="Courier New" w:eastAsia="Courier New" w:hAnsi="Courier New" w:cs="Courier New"/>
         </w:rPr>
-        <w:t>"</w:t>
-      </w:r>
-      <w:r>
-        <w:rPr>
-          <w:rFonts w:ascii="Courier New" w:eastAsia="Courier New" w:hAnsi="Courier New" w:cs="Courier New"/>
-        </w:rPr>
-        <w:t>: 1</w:t>
-      </w:r>
-    </w:p>
-    <w:p>
-      <w:pPr>
-        <w:ind w:left="720"/>
-        <w:rPr>
-          <w:rFonts w:ascii="Courier New" w:eastAsia="Courier New" w:hAnsi="Courier New" w:cs="Courier New"/>
-        </w:rPr>
-      </w:pPr>
-      <w:r>
-        <w:rPr>
-          <w:rFonts w:ascii="Courier New" w:eastAsia="Courier New" w:hAnsi="Courier New" w:cs="Courier New"/>
-        </w:rPr>
-        <w:t>},</w:t>
-      </w:r>
-    </w:p>
-    <w:p>
-      <w:pPr>
-        <w:ind w:firstLine="720"/>
-        <w:rPr>
-          <w:rFonts w:ascii="Courier New" w:eastAsia="Courier New" w:hAnsi="Courier New" w:cs="Courier New"/>
-        </w:rPr>
-      </w:pPr>
-      <w:r>
-        <w:rPr>
-          <w:rFonts w:ascii="Courier New" w:eastAsia="Courier New" w:hAnsi="Courier New" w:cs="Courier New"/>
-        </w:rPr>
-        <w:t>{</w:t>
-      </w:r>
-    </w:p>
-    <w:p>
-      <w:pPr>
-        <w:ind w:left="720" w:firstLine="720"/>
-        <w:rPr>
-          <w:rFonts w:ascii="Courier New" w:eastAsia="Courier New" w:hAnsi="Courier New" w:cs="Courier New"/>
-        </w:rPr>
-      </w:pPr>
-      <w:r>
-        <w:rPr>
-          <w:rFonts w:ascii="Courier New" w:eastAsia="Courier New" w:hAnsi="Courier New" w:cs="Courier New"/>
-        </w:rPr>
-        <w:t>"</w:t>
-      </w:r>
-      <w:proofErr w:type="gramStart"/>
-      <w:r>
-        <w:rPr>
-          <w:rFonts w:ascii="Courier New" w:eastAsia="Courier New" w:hAnsi="Courier New" w:cs="Courier New"/>
-        </w:rPr>
-        <w:t>key</w:t>
-      </w:r>
-      <w:proofErr w:type="gramEnd"/>
-      <w:r>
-        <w:rPr>
-          <w:rFonts w:ascii="Courier New" w:eastAsia="Courier New" w:hAnsi="Courier New" w:cs="Courier New"/>
-        </w:rPr>
-        <w:t>"</w:t>
-      </w:r>
-      <w:r>
-        <w:rPr>
-          <w:rFonts w:ascii="Courier New" w:eastAsia="Courier New" w:hAnsi="Courier New" w:cs="Courier New"/>
-        </w:rPr>
-        <w:t>: "current_address",</w:t>
-      </w:r>
-    </w:p>
-    <w:p>
-      <w:pPr>
-        <w:ind w:left="720" w:firstLine="720"/>
-        <w:rPr>
-          <w:rFonts w:ascii="Courier New" w:eastAsia="Courier New" w:hAnsi="Courier New" w:cs="Courier New"/>
-        </w:rPr>
-      </w:pPr>
-      <w:r>
-        <w:rPr>
-          <w:rFonts w:ascii="Courier New" w:eastAsia="Courier New" w:hAnsi="Courier New" w:cs="Courier New"/>
-        </w:rPr>
-        <w:t>"</w:t>
-      </w:r>
-      <w:proofErr w:type="gramStart"/>
-      <w:r>
-        <w:rPr>
-          <w:rFonts w:ascii="Courier New" w:eastAsia="Courier New" w:hAnsi="Courier New" w:cs="Courier New"/>
-        </w:rPr>
-        <w:t>version</w:t>
-      </w:r>
-      <w:proofErr w:type="gramEnd"/>
-      <w:r>
-        <w:rPr>
-          <w:rFonts w:ascii="Courier New" w:eastAsia="Courier New" w:hAnsi="Courier New" w:cs="Courier New"/>
-        </w:rPr>
-        <w:t>"</w:t>
-      </w:r>
-      <w:r>
-        <w:rPr>
-          <w:rFonts w:ascii="Courier New" w:eastAsia="Courier New" w:hAnsi="Courier New" w:cs="Courier New"/>
-        </w:rPr>
-        <w:t>: 1</w:t>
+        <w:t>": 1</w:t>
       </w:r>
     </w:p>
     <w:p>
@@ -2499,10 +2365,7 @@
       </w:pPr>
       <w:r>
         <w:lastRenderedPageBreak/>
-        <w:t>При успешна верификация, центр</w:t>
-      </w:r>
-      <w:r>
-        <w:t xml:space="preserve">алният компонент отговаря с </w:t>
+        <w:t xml:space="preserve">При успешна верификация, централният компонент отговаря с </w:t>
       </w:r>
       <w:r>
         <w:rPr>
@@ -2568,13 +2431,7 @@
         <w:rPr>
           <w:rFonts w:ascii="Courier New" w:eastAsia="Courier New" w:hAnsi="Courier New" w:cs="Courier New"/>
         </w:rPr>
-        <w:t>call</w:t>
-      </w:r>
-      <w:r>
-        <w:rPr>
-          <w:rFonts w:ascii="Courier New" w:eastAsia="Courier New" w:hAnsi="Courier New" w:cs="Courier New"/>
-        </w:rPr>
-        <w:t>backUrl.</w:t>
+        <w:t>callbackUrl.</w:t>
       </w:r>
     </w:p>
     <w:p>
@@ -2640,10 +2497,7 @@
         <w:t>callbackUrl</w:t>
       </w:r>
       <w:r>
-        <w:t xml:space="preserve"> сле</w:t>
-      </w:r>
-      <w:r>
-        <w:t>два да бъде:</w:t>
+        <w:t xml:space="preserve"> следва да бъде:</w:t>
       </w:r>
     </w:p>
     <w:p>
@@ -3128,10 +2982,7 @@
     <w:p>
       <w:proofErr w:type="gramStart"/>
       <w:r>
-        <w:t>Заявит</w:t>
-      </w:r>
-      <w:r>
-        <w:t>елят следва да разбере за кой идентификатор (напр.</w:t>
+        <w:t>Заявителят следва да разбере за кой идентификатор (напр.</w:t>
       </w:r>
       <w:proofErr w:type="gramEnd"/>
       <w:r>
@@ -3182,10 +3033,7 @@
         <w:contextualSpacing/>
       </w:pPr>
       <w:r>
-        <w:t>инт</w:t>
-      </w:r>
-      <w:r>
-        <w:t>ерфейс за приемане на асинхронен отговор (в.ж. 4.1.6, типове заявки)</w:t>
+        <w:t>интерфейс за приемане на асинхронен отговор (в.ж. 4.1.6, типове заявки)</w:t>
       </w:r>
     </w:p>
     <w:p>
@@ -3207,10 +3055,7 @@
       </w:pPr>
       <w:r>
         <w:lastRenderedPageBreak/>
-        <w:t>Преди изпращане на заявка до първичен регистър, всеки консуматор трябва да създаде транзакция, извиквайки</w:t>
-      </w:r>
-      <w:r>
-        <w:t xml:space="preserve"> </w:t>
+        <w:t xml:space="preserve">Преди изпращане на заявка до първичен регистър, всеки консуматор трябва да създаде транзакция, извиквайки </w:t>
       </w:r>
       <w:r>
         <w:rPr>
@@ -3335,13 +3180,7 @@
         <w:rPr>
           <w:rFonts w:ascii="Courier New" w:eastAsia="Courier New" w:hAnsi="Courier New" w:cs="Courier New"/>
         </w:rPr>
-        <w:t>" : "</w:t>
-      </w:r>
-      <w:r>
-        <w:rPr>
-          <w:rFonts w:ascii="Courier New" w:eastAsia="Courier New" w:hAnsi="Courier New" w:cs="Courier New"/>
-        </w:rPr>
-        <w:t>SYNCHRONOUS",</w:t>
+        <w:t>" : "SYNCHRONOUS",</w:t>
       </w:r>
     </w:p>
     <w:p>
@@ -3678,10 +3517,7 @@
         <w:t xml:space="preserve"> </w:t>
       </w:r>
       <w:r>
-        <w:t>- идентификатор на първичния регистър / АИС, предоставящ данните/услугата. Всеки АИС (вкл. регистър) избира собствен идентификатор и го публикува в централния компонент. АИС-заявител може или да конфигурира предварително този индентификатор (вземайки го от</w:t>
-      </w:r>
-      <w:r>
-        <w:t xml:space="preserve"> списъка на централния регистър), а може да го заявява периодично, питайки централния регистър “кой е идентификатора на регистъра, който предодставя данна X”</w:t>
+        <w:t>- идентификатор на първичния регистър / АИС, предоставящ данните/услугата. Всеки АИС (вкл. регистър) избира собствен идентификатор и го публикува в централния компонент. АИС-заявител може или да конфигурира предварително този индентификатор (вземайки го от списъка на централния регистър), а може да го заявява периодично, питайки централния регистър “кой е идентификатора на регистъра, който предодставя данна X”</w:t>
       </w:r>
     </w:p>
     <w:p>
@@ -3719,10 +3555,7 @@
         <w:t xml:space="preserve">endpointType </w:t>
       </w:r>
       <w:r>
-        <w:t>- тип на к</w:t>
-      </w:r>
-      <w:r>
-        <w:t>райната точка на транзакцията - дали предоставя данни (</w:t>
+        <w:t>- тип на крайната точка на транзакцията - дали предоставя данни (</w:t>
       </w:r>
       <w:r>
         <w:rPr>
@@ -3888,7 +3721,7 @@
       </w:r>
       <w:proofErr w:type="gramEnd"/>
       <w:r>
-        <w:t xml:space="preserve"> (опционално) - идентификатор на услугата (от регистъра на услугите), за изпълнението на която са нужни данните.</w:t>
+        <w:t xml:space="preserve"> - идентификатор на услугата (от регистъра на услугите), за изпълнението на която са нужни данните.</w:t>
       </w:r>
     </w:p>
     <w:p>
@@ -3907,7 +3740,7 @@
         <w:t>legalReason</w:t>
       </w:r>
       <w:r>
-        <w:t xml:space="preserve"> (опционално) - правно основание за заявяването на данните, когато те не са заявени за конкретна услуга</w:t>
+        <w:t xml:space="preserve"> - правно основание за заявяването на данните, когато те не са заявени за конкретна услуга</w:t>
       </w:r>
     </w:p>
     <w:p>
@@ -3928,10 +3761,7 @@
       </w:r>
       <w:proofErr w:type="gramEnd"/>
       <w:r>
-        <w:t xml:space="preserve"> (опц</w:t>
-      </w:r>
-      <w:r>
-        <w:t>ионално) - тип на документ на заявителя, на база на който се изисква достъпа до данните, в свободен текст, дефиниран от АИС-заявител.</w:t>
+        <w:t xml:space="preserve"> - тип на документ на заявителя, на база на който се изисква достъпа до данните, в свободен текст, дефиниран от АИС-заявител.</w:t>
       </w:r>
     </w:p>
     <w:p>
@@ -3952,10 +3782,7 @@
       </w:r>
       <w:proofErr w:type="gramEnd"/>
       <w:r>
-        <w:t xml:space="preserve"> (опционално) - имената на длъжностното лице, което инициира заявката. В случай на автоматизирана заявка н</w:t>
-      </w:r>
-      <w:r>
-        <w:t>е се попълва. Вж. т.8.</w:t>
+        <w:t xml:space="preserve"> - имената на длъжностното лице, което инициира заявката. В случай на автоматизирана заявка не се попълва. Вж. т.8.</w:t>
       </w:r>
     </w:p>
     <w:p>
@@ -3976,10 +3803,7 @@
       </w:r>
       <w:proofErr w:type="gramEnd"/>
       <w:r>
-        <w:t xml:space="preserve"> (опционално) - token/идентификатор, издаден от валидиращият орган за електронна идентификация (Identity Provider), по който може да бъде идентифицирано длъжностното лице, извършило заявката. В случ</w:t>
-      </w:r>
-      <w:r>
-        <w:t>ай на автоматизирана заявка не се попълва. Вж. т.8.</w:t>
+        <w:t xml:space="preserve"> - token/идентификатор, издаден от валидиращият орган за електронна идентификация (Identity Provider), по който може да бъде идентифицирано длъжностното лице, извършило заявката. В случай на автоматизирана заявка не се попълва. Вж. т.8.</w:t>
       </w:r>
     </w:p>
     <w:p>
@@ -3998,7 +3822,7 @@
         <w:t>callbackUrl</w:t>
       </w:r>
       <w:r>
-        <w:t xml:space="preserve"> (опционално) - адрес (URL), на който да бъде изпратен отговора на </w:t>
+        <w:t xml:space="preserve"> - адрес (URL), на който да бъде изпратен отговора на </w:t>
       </w:r>
       <w:r>
         <w:rPr>
@@ -4113,10 +3937,7 @@
     <w:p>
       <w:proofErr w:type="gramStart"/>
       <w:r>
-        <w:t xml:space="preserve">Всяка заявка към приложно-програмния интерфейс на системата се смята за </w:t>
-      </w:r>
-      <w:r>
-        <w:t>успешно изпълнена, освен ако HTTP Status кодът на отговора ѝ не е код за грешка (4XX или 5XX).</w:t>
+        <w:t>Всяка заявка към приложно-програмния интерфейс на системата се смята за успешно изпълнена, освен ако HTTP Status кодът на отговора ѝ не е код за грешка (4XX или 5XX).</w:t>
       </w:r>
       <w:proofErr w:type="gramEnd"/>
     </w:p>
@@ -4126,10 +3947,7 @@
         <w:t xml:space="preserve">При възникване на грешка по време на заявка, системата трябва да върне подходящ HTTP Status код и в тялото на отговора трябва да присъства следната </w:t>
       </w:r>
       <w:r>
-        <w:t>структуриран</w:t>
-      </w:r>
-      <w:r>
-        <w:t>а</w:t>
+        <w:t>структурирана</w:t>
       </w:r>
       <w:r>
         <w:t xml:space="preserve"> информация за възникналата грешка (</w:t>
@@ -4162,15 +3980,79 @@
         <w:rPr>
           <w:rFonts w:ascii="Courier New" w:eastAsia="Courier New" w:hAnsi="Courier New" w:cs="Courier New"/>
         </w:rPr>
+        <w:t>{</w:t>
+      </w:r>
+    </w:p>
+    <w:p>
+      <w:r>
+        <w:rPr>
+          <w:rFonts w:ascii="Courier New" w:eastAsia="Courier New" w:hAnsi="Courier New" w:cs="Courier New"/>
+        </w:rPr>
+        <w:t xml:space="preserve">  </w:t>
+      </w:r>
+      <w:r>
+        <w:rPr>
+          <w:rFonts w:ascii="Courier New" w:eastAsia="Courier New" w:hAnsi="Courier New" w:cs="Courier New"/>
+        </w:rPr>
+        <w:t>"</w:t>
+      </w:r>
+      <w:proofErr w:type="gramStart"/>
+      <w:r>
+        <w:rPr>
+          <w:rFonts w:ascii="Courier New" w:eastAsia="Courier New" w:hAnsi="Courier New" w:cs="Courier New"/>
+        </w:rPr>
+        <w:t>i</w:t>
+      </w:r>
+      <w:r>
+        <w:rPr>
+          <w:rFonts w:ascii="Courier New" w:eastAsia="Courier New" w:hAnsi="Courier New" w:cs="Courier New"/>
+        </w:rPr>
+        <w:t>d</w:t>
+      </w:r>
+      <w:proofErr w:type="gramEnd"/>
+      <w:r>
+        <w:rPr>
+          <w:rFonts w:ascii="Courier New" w:eastAsia="Courier New" w:hAnsi="Courier New" w:cs="Courier New"/>
+        </w:rPr>
+        <w:t>"</w:t>
+      </w:r>
+      <w:r>
+        <w:rPr>
+          <w:rFonts w:ascii="Courier New" w:eastAsia="Courier New" w:hAnsi="Courier New" w:cs="Courier New"/>
+        </w:rPr>
+        <w:t xml:space="preserve">: </w:t>
+      </w:r>
+      <w:r>
+        <w:rPr>
+          <w:rFonts w:ascii="Courier New" w:eastAsia="Courier New" w:hAnsi="Courier New" w:cs="Courier New"/>
+        </w:rPr>
+        <w:t>"</w:t>
+      </w:r>
+      <w:r>
+        <w:rPr>
+          <w:rFonts w:ascii="Courier New" w:eastAsia="Courier New" w:hAnsi="Courier New" w:cs="Courier New"/>
+        </w:rPr>
+        <w:t>&lt;идентификатор на грешката – числов или символен&gt;</w:t>
+      </w:r>
+      <w:r>
+        <w:rPr>
+          <w:rFonts w:ascii="Courier New" w:eastAsia="Courier New" w:hAnsi="Courier New" w:cs="Courier New"/>
+        </w:rPr>
+        <w:t>"</w:t>
+      </w:r>
+      <w:r>
+        <w:rPr>
+          <w:rFonts w:ascii="Courier New" w:eastAsia="Courier New" w:hAnsi="Courier New" w:cs="Courier New"/>
+        </w:rPr>
+        <w:t>,</w:t>
+      </w:r>
+    </w:p>
+    <w:p>
+      <w:r>
+        <w:rPr>
+          <w:rFonts w:ascii="Courier New" w:eastAsia="Courier New" w:hAnsi="Courier New" w:cs="Courier New"/>
+        </w:rPr>
         <w:lastRenderedPageBreak/>
-        <w:t>{</w:t>
-      </w:r>
-    </w:p>
-    <w:p>
-      <w:r>
-        <w:rPr>
-          <w:rFonts w:ascii="Courier New" w:eastAsia="Courier New" w:hAnsi="Courier New" w:cs="Courier New"/>
-        </w:rPr>
         <w:t xml:space="preserve">  </w:t>
       </w:r>
       <w:r>
@@ -4184,15 +4066,12 @@
         <w:rPr>
           <w:rFonts w:ascii="Courier New" w:eastAsia="Courier New" w:hAnsi="Courier New" w:cs="Courier New"/>
         </w:rPr>
-        <w:t>i</w:t>
-      </w:r>
-      <w:r>
-        <w:rPr>
-          <w:rFonts w:ascii="Courier New" w:eastAsia="Courier New" w:hAnsi="Courier New" w:cs="Courier New"/>
-        </w:rPr>
-        <w:t>d</w:t>
-      </w:r>
-      <w:proofErr w:type="gramEnd"/>
+        <w:t>description</w:t>
+      </w:r>
+      <w:proofErr w:type="gramEnd"/>
+      <w:r>
+        <w:t xml:space="preserve"> </w:t>
+      </w:r>
       <w:r>
         <w:rPr>
           <w:rFonts w:ascii="Courier New" w:eastAsia="Courier New" w:hAnsi="Courier New" w:cs="Courier New"/>
@@ -4203,6 +4082,42 @@
         <w:rPr>
           <w:rFonts w:ascii="Courier New" w:eastAsia="Courier New" w:hAnsi="Courier New" w:cs="Courier New"/>
         </w:rPr>
+        <w:t>: “подробно и лесно за разбиране обяснение в какво се изразява грешката”,</w:t>
+      </w:r>
+    </w:p>
+    <w:p>
+      <w:r>
+        <w:rPr>
+          <w:rFonts w:ascii="Courier New" w:eastAsia="Courier New" w:hAnsi="Courier New" w:cs="Courier New"/>
+        </w:rPr>
+        <w:t xml:space="preserve">  </w:t>
+      </w:r>
+      <w:r>
+        <w:rPr>
+          <w:rFonts w:ascii="Courier New" w:eastAsia="Courier New" w:hAnsi="Courier New" w:cs="Courier New"/>
+          <w:b/>
+        </w:rPr>
+        <w:t>"</w:t>
+      </w:r>
+      <w:proofErr w:type="gramStart"/>
+      <w:r>
+        <w:rPr>
+          <w:rFonts w:ascii="Courier New" w:eastAsia="Courier New" w:hAnsi="Courier New" w:cs="Courier New"/>
+        </w:rPr>
+        <w:t>userMessage</w:t>
+      </w:r>
+      <w:proofErr w:type="gramEnd"/>
+      <w:r>
+        <w:rPr>
+          <w:rFonts w:ascii="Courier New" w:eastAsia="Courier New" w:hAnsi="Courier New" w:cs="Courier New"/>
+          <w:b/>
+        </w:rPr>
+        <w:t>"</w:t>
+      </w:r>
+      <w:r>
+        <w:rPr>
+          <w:rFonts w:ascii="Courier New" w:eastAsia="Courier New" w:hAnsi="Courier New" w:cs="Courier New"/>
+        </w:rPr>
         <w:t xml:space="preserve">: </w:t>
       </w:r>
       <w:r>
@@ -4215,110 +4130,7 @@
         <w:rPr>
           <w:rFonts w:ascii="Courier New" w:eastAsia="Courier New" w:hAnsi="Courier New" w:cs="Courier New"/>
         </w:rPr>
-        <w:t>&lt;идентификатор на грешката – числов или символен&gt;</w:t>
-      </w:r>
-      <w:r>
-        <w:rPr>
-          <w:rFonts w:ascii="Courier New" w:eastAsia="Courier New" w:hAnsi="Courier New" w:cs="Courier New"/>
-        </w:rPr>
-        <w:t>"</w:t>
-      </w:r>
-      <w:r>
-        <w:rPr>
-          <w:rFonts w:ascii="Courier New" w:eastAsia="Courier New" w:hAnsi="Courier New" w:cs="Courier New"/>
-        </w:rPr>
-        <w:t>,</w:t>
-      </w:r>
-    </w:p>
-    <w:p>
-      <w:r>
-        <w:rPr>
-          <w:rFonts w:ascii="Courier New" w:eastAsia="Courier New" w:hAnsi="Courier New" w:cs="Courier New"/>
-        </w:rPr>
-        <w:t xml:space="preserve">  </w:t>
-      </w:r>
-      <w:r>
-        <w:rPr>
-          <w:rFonts w:ascii="Courier New" w:eastAsia="Courier New" w:hAnsi="Courier New" w:cs="Courier New"/>
-        </w:rPr>
-        <w:t>"</w:t>
-      </w:r>
-      <w:proofErr w:type="gramStart"/>
-      <w:r>
-        <w:rPr>
-          <w:rFonts w:ascii="Courier New" w:eastAsia="Courier New" w:hAnsi="Courier New" w:cs="Courier New"/>
-        </w:rPr>
-        <w:t>description</w:t>
-      </w:r>
-      <w:proofErr w:type="gramEnd"/>
-      <w:r>
-        <w:t xml:space="preserve"> </w:t>
-      </w:r>
-      <w:r>
-        <w:rPr>
-          <w:rFonts w:ascii="Courier New" w:eastAsia="Courier New" w:hAnsi="Courier New" w:cs="Courier New"/>
-        </w:rPr>
-        <w:t>"</w:t>
-      </w:r>
-      <w:r>
-        <w:rPr>
-          <w:rFonts w:ascii="Courier New" w:eastAsia="Courier New" w:hAnsi="Courier New" w:cs="Courier New"/>
-        </w:rPr>
-        <w:t>: “подробно и лесно за разбиране обяснение в какво се изразява грешката”,</w:t>
-      </w:r>
-    </w:p>
-    <w:p>
-      <w:r>
-        <w:rPr>
-          <w:rFonts w:ascii="Courier New" w:eastAsia="Courier New" w:hAnsi="Courier New" w:cs="Courier New"/>
-        </w:rPr>
-        <w:t xml:space="preserve">  </w:t>
-      </w:r>
-      <w:r>
-        <w:rPr>
-          <w:rFonts w:ascii="Courier New" w:eastAsia="Courier New" w:hAnsi="Courier New" w:cs="Courier New"/>
-          <w:b/>
-        </w:rPr>
-        <w:t>"</w:t>
-      </w:r>
-      <w:proofErr w:type="gramStart"/>
-      <w:r>
-        <w:rPr>
-          <w:rFonts w:ascii="Courier New" w:eastAsia="Courier New" w:hAnsi="Courier New" w:cs="Courier New"/>
-        </w:rPr>
-        <w:t>userMessage</w:t>
-      </w:r>
-      <w:proofErr w:type="gramEnd"/>
-      <w:r>
-        <w:rPr>
-          <w:rFonts w:ascii="Courier New" w:eastAsia="Courier New" w:hAnsi="Courier New" w:cs="Courier New"/>
-          <w:b/>
-        </w:rPr>
-        <w:t>"</w:t>
-      </w:r>
-      <w:r>
-        <w:rPr>
-          <w:rFonts w:ascii="Courier New" w:eastAsia="Courier New" w:hAnsi="Courier New" w:cs="Courier New"/>
-        </w:rPr>
-        <w:t xml:space="preserve">: </w:t>
-      </w:r>
-      <w:r>
-        <w:rPr>
-          <w:rFonts w:ascii="Courier New" w:eastAsia="Courier New" w:hAnsi="Courier New" w:cs="Courier New"/>
-        </w:rPr>
-        <w:t>"</w:t>
-      </w:r>
-      <w:r>
-        <w:rPr>
-          <w:rFonts w:ascii="Courier New" w:eastAsia="Courier New" w:hAnsi="Courier New" w:cs="Courier New"/>
-        </w:rPr>
-        <w:t>кратко обя</w:t>
-      </w:r>
-      <w:r>
-        <w:rPr>
-          <w:rFonts w:ascii="Courier New" w:eastAsia="Courier New" w:hAnsi="Courier New" w:cs="Courier New"/>
-        </w:rPr>
-        <w:t>снение на грешката, подходящо з</w:t>
+        <w:t>кратко обяснение на грешката, подходящо з</w:t>
       </w:r>
       <w:r>
         <w:rPr>
@@ -4826,10 +4638,7 @@
     <w:p>
       <w:proofErr w:type="gramStart"/>
       <w:r>
-        <w:t>Комуникацията между интерфейсите трябва да се извършва през HTTPS протокол, с използване на минимум TLS 1.2 за сигурна автентикация и криптир</w:t>
-      </w:r>
-      <w:r>
-        <w:t>ане на канала.</w:t>
+        <w:t>Комуникацията между интерфейсите трябва да се извършва през HTTPS протокол, с използване на минимум TLS 1.2 за сигурна автентикация и криптиране на канала.</w:t>
       </w:r>
       <w:proofErr w:type="gramEnd"/>
     </w:p>
@@ -4858,10 +4667,7 @@
       </w:pPr>
       <w:proofErr w:type="gramStart"/>
       <w:r>
-        <w:t>При надграждане на съществуващите системи, където сървъ</w:t>
-      </w:r>
-      <w:r>
-        <w:t>рите и средата не може да бъде приведена до последна версия, трябва да се използват максималните поддържани версии.</w:t>
+        <w:t>При надграждане на съществуващите системи, където сървърите и средата не може да бъде приведена до последна версия, трябва да се използват максималните поддържани версии.</w:t>
       </w:r>
       <w:proofErr w:type="gramEnd"/>
     </w:p>
@@ -4888,12 +4694,12 @@
         <w:rPr>
           <w:b/>
         </w:rPr>
+        <w:t>Комплекти от шифри</w:t>
+      </w:r>
+    </w:p>
+    <w:p>
+      <w:r>
         <w:lastRenderedPageBreak/>
-        <w:t>Комплекти от шифри</w:t>
-      </w:r>
-    </w:p>
-    <w:p>
-      <w:r>
         <w:t>Допустимите Cipher Suites за TLS 1.2 (ограничено подмножество, което вероятно ще влезе в TLS 1.3)</w:t>
       </w:r>
     </w:p>
@@ -4903,13 +4709,7 @@
         <w:rPr>
           <w:b/>
         </w:rPr>
-        <w:t>Key exchange / agreeme</w:t>
-      </w:r>
-      <w:r>
-        <w:rPr>
-          <w:b/>
-        </w:rPr>
-        <w:t>nt</w:t>
+        <w:t>Key exchange / agreement</w:t>
       </w:r>
     </w:p>
     <w:p>
@@ -4923,7 +4723,12 @@
           <w:szCs w:val="21"/>
           <w:highlight w:val="white"/>
         </w:rPr>
-        <w:t>TLS_DHE)</w:t>
+        <w:t>TLS_DHE), parameters &gt;3072 bit (не се поддържат преди Java 1.7)</w:t>
+      </w:r>
+    </w:p>
+    <w:p>
+      <w:r>
+        <w:t>Elliptic Curve Ephemeral Diffie-Hellman (</w:t>
       </w:r>
       <w:r>
         <w:rPr>
@@ -4932,48 +4737,7 @@
           <w:szCs w:val="21"/>
           <w:highlight w:val="white"/>
         </w:rPr>
-        <w:t>, parameters &gt;3072 bit</w:t>
-      </w:r>
-      <w:r>
-        <w:rPr>
-          <w:color w:val="252525"/>
-          <w:sz w:val="21"/>
-          <w:szCs w:val="21"/>
-          <w:highlight w:val="white"/>
-        </w:rPr>
-        <w:t xml:space="preserve"> (не се поддържат преди Java 1.7)</w:t>
-      </w:r>
-    </w:p>
-    <w:p>
-      <w:r>
-        <w:t>Elliptic Curve Ephemeral Diffie-Hellman (</w:t>
-      </w:r>
-      <w:r>
-        <w:rPr>
-          <w:color w:val="252525"/>
-          <w:sz w:val="21"/>
-          <w:szCs w:val="21"/>
-          <w:highlight w:val="white"/>
-        </w:rPr>
-        <w:t>TLS_ECDHE</w:t>
-      </w:r>
-      <w:r>
-        <w:rPr>
-          <w:color w:val="252525"/>
-          <w:sz w:val="21"/>
-          <w:szCs w:val="21"/>
-          <w:highlight w:val="white"/>
-        </w:rPr>
-        <w:t xml:space="preserve">) с елиптична крива с поне 256-бита големина на частния ключ, тъй </w:t>
-      </w:r>
-      <w:r>
-        <w:rPr>
-          <w:color w:val="252525"/>
-          <w:sz w:val="21"/>
-          <w:szCs w:val="21"/>
-          <w:highlight w:val="white"/>
-        </w:rPr>
-        <w:t>като поддържат “Perfect Forward Secrecy”</w:t>
+        <w:t>TLS_ECDHE) с елиптична крива с поне 256-бита големина на частния ключ, тъй като поддържат “Perfect Forward Secrecy”</w:t>
       </w:r>
     </w:p>
     <w:p/>
@@ -5120,10 +4884,7 @@
       </w:r>
       <w:proofErr w:type="gramStart"/>
       <w:r>
-        <w:t>Електронните печати следва да могат да се из</w:t>
-      </w:r>
-      <w:r>
-        <w:t>ползват от софтуера, който реализира услугите, без човешка намеса.</w:t>
+        <w:t>Електронните печати следва да могат да се използват от софтуера, който реализира услугите, без човешка намеса.</w:t>
       </w:r>
       <w:proofErr w:type="gramEnd"/>
     </w:p>
@@ -5139,10 +4900,7 @@
       </w:r>
       <w:proofErr w:type="gramStart"/>
       <w:r>
-        <w:t>Тъй като в</w:t>
-      </w:r>
-      <w:r>
-        <w:t>секи притежател на квалифициран електронен подпис разполага с desktop софтуер за електронно подписване, следва да се обмисли опция за качване на вече подписани файлове.</w:t>
+        <w:t>Тъй като всеки притежател на квалифициран електронен подпис разполага с desktop софтуер за електронно подписване, следва да се обмисли опция за качване на вече подписани файлове.</w:t>
       </w:r>
       <w:proofErr w:type="gramEnd"/>
     </w:p>
@@ -5164,23 +4922,20 @@
           <w:b/>
           <w:lang w:val="bg-BG"/>
         </w:rPr>
+        <w:t xml:space="preserve">Управление на </w:t>
+      </w:r>
+      <w:r>
+        <w:rPr>
+          <w:b/>
+        </w:rPr>
+        <w:t>пароли</w:t>
+      </w:r>
+    </w:p>
+    <w:p>
+      <w:proofErr w:type="gramStart"/>
+      <w:r>
         <w:lastRenderedPageBreak/>
-        <w:t xml:space="preserve">Управление на </w:t>
-      </w:r>
-      <w:r>
-        <w:rPr>
-          <w:b/>
-        </w:rPr>
-        <w:t>пароли</w:t>
-      </w:r>
-    </w:p>
-    <w:p>
-      <w:proofErr w:type="gramStart"/>
-      <w:r>
-        <w:t>Паролите, когато се такива се използват в АИ</w:t>
-      </w:r>
-      <w:r>
-        <w:t>С-а, следва да бъдат съхранявани в базата данни след използване на алгоритми като bcrypt, scrypt или PBKDF2.</w:t>
+        <w:t>Паролите, когато се такива се използват в АИС-а, следва да бъдат съхранявани в базата данни след използване на алгоритми като bcrypt, scrypt или PBKDF2.</w:t>
       </w:r>
       <w:proofErr w:type="gramEnd"/>
       <w:r>
@@ -5299,10 +5054,7 @@
     <w:p>
       <w:proofErr w:type="gramStart"/>
       <w:r>
-        <w:t>Базови S</w:t>
-      </w:r>
-      <w:r>
-        <w:t>DK, включващи компоненти за достъп до стандартизирания процес по заявяване на данни (описан в т.6) ще бъдат налични от централния координатор, а специфичните SDK-и за всеки АИС трябва да ги надграждат.</w:t>
+        <w:t>Базови SDK, включващи компоненти за достъп до стандартизирания процес по заявяване на данни (описан в т.6) ще бъдат налични от централния координатор, а специфичните SDK-и за всеки АИС трябва да ги надграждат.</w:t>
       </w:r>
       <w:proofErr w:type="gramEnd"/>
     </w:p>
@@ -5311,10 +5063,7 @@
       <w:proofErr w:type="gramStart"/>
       <w:r>
         <w:lastRenderedPageBreak/>
-        <w:t>SDK-ите трябва да бъдат публикувани в стандартните хр</w:t>
-      </w:r>
-      <w:r>
-        <w:t>анилища за библиотеки (напр.</w:t>
+        <w:t>SDK-ите трябва да бъдат публикувани в стандартните хранилища за библиотеки (напр.</w:t>
       </w:r>
       <w:proofErr w:type="gramEnd"/>
       <w:r>
@@ -5360,10 +5109,7 @@
       </w:r>
       <w:proofErr w:type="gramStart"/>
       <w:r>
-        <w:t>Всеки АИС</w:t>
-      </w:r>
-      <w:r>
-        <w:t xml:space="preserve"> (вкл. първичните регистри) трябва да поддържат вход за длъжностни лица в администрациите с националната схема за електронна идентификация.</w:t>
+        <w:t>Всеки АИС (вкл. първичните регистри) трябва да поддържат вход за длъжностни лица в администрациите с националната схема за електронна идентификация.</w:t>
       </w:r>
       <w:proofErr w:type="gramEnd"/>
       <w:r>
@@ -5371,10 +5117,7 @@
       </w:r>
       <w:proofErr w:type="gramStart"/>
       <w:r>
-        <w:t>Преди тя да бъде достъпна, за временен преходен период, това може да става и с квалифициран електронен подпис (напр.</w:t>
-      </w:r>
-      <w:r>
-        <w:t xml:space="preserve"> чрез системата за електронна автентикация).</w:t>
+        <w:t>Преди тя да бъде достъпна, за временен преходен период, това може да става и с квалифициран електронен подпис (напр. чрез системата за електронна автентикация).</w:t>
       </w:r>
       <w:proofErr w:type="gramEnd"/>
       <w:r>
@@ -5384,17 +5127,11 @@
     <w:p/>
     <w:p>
       <w:r>
-        <w:t>Всеки път</w:t>
-      </w:r>
-      <w:r>
-        <w:t xml:space="preserve">, когато длъжностно лице се идентифицира електронно пред системата, центърът за електронна идентификация (Identity Provider) предоставя token за достъп до данни и token, идентифициращ уникално текущата сесия. </w:t>
-      </w:r>
-      <w:proofErr w:type="gramStart"/>
-      <w:r>
-        <w:t>Вторият token трябва да бъде включен в ръчни за</w:t>
-      </w:r>
-      <w:r>
-        <w:t>явки за данни, за може впоследствие еднозначно (чрез корелиране на този token между централния координатор и валидиращия орган) да се определи дали заявителят наистина е този, който се твърди.</w:t>
+        <w:t xml:space="preserve">Всеки път, когато длъжностно лице се идентифицира електронно пред системата, центърът за електронна идентификация (Identity Provider) предоставя token за достъп до данни и token, идентифициращ уникално текущата сесия. </w:t>
+      </w:r>
+      <w:proofErr w:type="gramStart"/>
+      <w:r>
+        <w:t>Вторият token трябва да бъде включен в ръчни заявки за данни, за може впоследствие еднозначно (чрез корелиране на този token между централния координатор и валидиращия орган) да се определи дали заявителят наистина е този, който се твърди.</w:t>
       </w:r>
       <w:proofErr w:type="gramEnd"/>
     </w:p>
@@ -5462,7 +5199,7 @@
         <w:rPr>
           <w:rFonts w:ascii="Courier New" w:eastAsia="Courier New" w:hAnsi="Courier New" w:cs="Courier New"/>
         </w:rPr>
-        <w:t xml:space="preserve">POST /registers/add </w:t>
+        <w:t xml:space="preserve">POST /registers </w:t>
       </w:r>
       <w:r>
         <w:t>с тяло със следната структура</w:t>
@@ -5527,13 +5264,7 @@
         <w:rPr>
           <w:rFonts w:ascii="Courier New" w:eastAsia="Courier New" w:hAnsi="Courier New" w:cs="Courier New"/>
         </w:rPr>
-        <w:t>" : "b25b24c</w:t>
-      </w:r>
-      <w:r>
-        <w:rPr>
-          <w:rFonts w:ascii="Courier New" w:eastAsia="Courier New" w:hAnsi="Courier New" w:cs="Courier New"/>
-        </w:rPr>
-        <w:t>2-17f2-4ac3-885e-261506a8c693:BRRA"</w:t>
+        <w:t>" : "b25b24c2-17f2-4ac3-885e-261506a8c693:BRRA"</w:t>
       </w:r>
     </w:p>
     <w:p>
@@ -5646,13 +5377,7 @@
         <w:rPr>
           <w:rFonts w:ascii="Courier New" w:eastAsia="Courier New" w:hAnsi="Courier New" w:cs="Courier New"/>
         </w:rPr>
-        <w:t>administ</w:t>
-      </w:r>
-      <w:r>
-        <w:rPr>
-          <w:rFonts w:ascii="Courier New" w:eastAsia="Courier New" w:hAnsi="Courier New" w:cs="Courier New"/>
-        </w:rPr>
-        <w:t>rationId</w:t>
+        <w:t>administrationId</w:t>
       </w:r>
       <w:proofErr w:type="gramEnd"/>
       <w:r>
@@ -5672,10 +5397,7 @@
       </w:r>
       <w:proofErr w:type="gramEnd"/>
       <w:r>
-        <w:t xml:space="preserve"> е идентификатора на АИС (регистъра, в случая), който се образува от идентификатора на администрацията, двоеточие, и уникален ключ за система в рамките на администраци</w:t>
-      </w:r>
-      <w:r>
-        <w:t>ята.</w:t>
+        <w:t xml:space="preserve"> е идентификатора на АИС (регистъра, в случая), който се образува от идентификатора на администрацията, двоеточие, и уникален ключ за система в рамките на администрацията.</w:t>
       </w:r>
     </w:p>
     <w:p>
@@ -5708,10 +5430,7 @@
       </w:pPr>
       <w:r>
         <w:lastRenderedPageBreak/>
-        <w:t>Поддържат услуга за проверка на законно пре</w:t>
-      </w:r>
-      <w:r>
-        <w:t>дставителство (напр. Търговският регистър поддържа проверка дали дадено физическо лице е законен представител на юридическо лице, база данни население поддържа проверка дали дадено лице е законен представител на малолетно или непълнолетно лице)</w:t>
+        <w:t>Поддържат услуга за проверка на законно представителство (напр. Търговският регистър поддържа проверка дали дадено физическо лице е законен представител на юридическо лице, база данни население поддържа проверка дали дадено лице е законен представител на малолетно или непълнолетно лице)</w:t>
       </w:r>
     </w:p>
     <w:p>
@@ -5792,7 +5511,7 @@
         <w:rPr>
           <w:rFonts w:ascii="Courier New" w:eastAsia="Courier New" w:hAnsi="Courier New" w:cs="Courier New"/>
         </w:rPr>
-        <w:t>X-Rate-Limit: 200.00</w:t>
+        <w:t>Rate-Limit: 200.00</w:t>
       </w:r>
     </w:p>
     <w:p>
@@ -5887,49 +5606,80 @@
       </w:r>
       <w:proofErr w:type="gramEnd"/>
       <w:r>
-        <w:t xml:space="preserve"> - следва да се използват различни видове кешове, с цел избягване на излишно четене от диск или от мрежов ресурс</w:t>
-      </w:r>
-      <w:r>
-        <w:t>. Основен кандидат за кеширане е достъпът до базата данни. Системата за кеширане може да бъде локална (в текущата виртуална машина/процес) или разпределена. Някои разпределени системи за кеш са: Redis, Infinispan, EhCache, JBoss DataGrid, Memcached, AppFab</w:t>
-      </w:r>
-      <w:r>
-        <w:t>ric Caching...</w:t>
+        <w:t xml:space="preserve"> - следва да се използват различни видове кешове, с цел избягване на излишно четене от диск или от мрежов ресурс. Основен кандидат за кеширане е достъпът до базата данни. Системата за кеширане може да бъде локална (в текущата виртуална машина/процес) или разпределена. Някои разпределени системи за кеш са: Redis, Infinispan, EhCache, JBoss DataGrid, Memcached, AppFabric Caching</w:t>
+      </w:r>
+      <w:r>
+        <w:t>, Hazelcast</w:t>
+      </w:r>
+      <w:r>
+        <w:t>...</w:t>
       </w:r>
     </w:p>
     <w:p>
       <w:pPr>
         <w:ind w:left="1080"/>
-      </w:pPr>
-      <w:r>
-        <w:t>Още две специфики:</w:t>
-      </w:r>
-    </w:p>
-    <w:p>
-      <w:pPr>
+        <w:contextualSpacing/>
+        <w:rPr>
+          <w:lang w:val="bg-BG"/>
+        </w:rPr>
+      </w:pPr>
+      <w:bookmarkStart w:id="2" w:name="_GoBack"/>
+      <w:proofErr w:type="gramStart"/>
+      <w:r>
+        <w:t>Кои елементи/завки/извиквания да бъдат кеширани зависи от анализ на тяхното използване.</w:t>
+      </w:r>
+      <w:proofErr w:type="gramEnd"/>
+      <w:r>
+        <w:t xml:space="preserve"> </w:t>
+      </w:r>
+      <w:proofErr w:type="gramStart"/>
+      <w:r>
+        <w:t>Кешът може да има негативен ефект, в зависимост от hit-to-miss съотношението.</w:t>
+      </w:r>
+      <w:proofErr w:type="gramEnd"/>
+      <w:r>
+        <w:t xml:space="preserve"> </w:t>
+      </w:r>
+      <w:r>
+        <w:t>Препоръчваната политика за изтриване на елементи от кеша при препълване на LRU (least recently used)</w:t>
+      </w:r>
+    </w:p>
+    <w:p>
+      <w:pPr>
+        <w:ind w:left="1080"/>
+        <w:contextualSpacing/>
+        <w:rPr>
+          <w:lang w:val="bg-BG"/>
+        </w:rPr>
+      </w:pPr>
+      <w:proofErr w:type="gramStart"/>
+      <w:r>
+        <w:t>Регистрите не трябва да предоставят остарели данни.</w:t>
+      </w:r>
+      <w:proofErr w:type="gramEnd"/>
+      <w:r>
+        <w:t xml:space="preserve"> </w:t>
+      </w:r>
+      <w:proofErr w:type="gramStart"/>
+      <w:r>
+        <w:t>При промяна на даден запис, съответният елемент в кеша трябва да става невалиден.</w:t>
+      </w:r>
+      <w:proofErr w:type="gramEnd"/>
+    </w:p>
+    <w:bookmarkEnd w:id="2"/>
+    <w:p>
+      <w:pPr>
+        <w:ind w:left="1080"/>
+        <w:contextualSpacing/>
+      </w:pPr>
+    </w:p>
+    <w:p>
+      <w:pPr>
+        <w:pStyle w:val="ListParagraph"/>
         <w:numPr>
           <w:ilvl w:val="0"/>
-          <w:numId w:val="5"/>
+          <w:numId w:val="12"/>
         </w:numPr>
-        <w:ind w:left="1800" w:hanging="360"/>
-        <w:contextualSpacing/>
-      </w:pPr>
-      <w:r>
-        <w:t>Кои елементи/завки/извиквания да бъдат кеширани зависи от анализ на тяхното използване. Кешът може да има негативен ефект, в зависимост от hit-to-miss съотношението.</w:t>
-      </w:r>
-    </w:p>
-    <w:p>
-      <w:pPr>
-        <w:ind w:left="1080"/>
-      </w:pPr>
-    </w:p>
-    <w:p>
-      <w:pPr>
-        <w:numPr>
-          <w:ilvl w:val="0"/>
-          <w:numId w:val="5"/>
-        </w:numPr>
-        <w:ind w:left="1800" w:hanging="360"/>
-        <w:contextualSpacing/>
       </w:pPr>
       <w:proofErr w:type="gramStart"/>
       <w:r>
@@ -5937,28 +5687,16 @@
       </w:r>
       <w:proofErr w:type="gramEnd"/>
       <w:r>
-        <w:t xml:space="preserve"> - системите могат да обработват заявки чрез опашки, например за заявки, очакващи асинхронен (ASYNC) отговор. Заб: заявка за обиРегистрите не трябва да предоставят остарели данни. При промяна на даден запис, съответният елемент в кеша трябва да става</w:t>
-      </w:r>
-      <w:r>
-        <w:t xml:space="preserve"> невалиден. Препоръчваната политика за изтриване на елементи от кеша при препълване на LRU (least recently used)</w:t>
-      </w:r>
-    </w:p>
-    <w:p>
-      <w:pPr>
-        <w:ind w:left="720"/>
-      </w:pPr>
-    </w:p>
-    <w:p>
-      <w:pPr>
-        <w:numPr>
-          <w:ilvl w:val="0"/>
-          <w:numId w:val="5"/>
-        </w:numPr>
-        <w:ind w:left="1800" w:hanging="360"/>
-        <w:contextualSpacing/>
-      </w:pPr>
-      <w:r>
-        <w:t>Обикновено четене от базата данни по принцип не би следвало да има нужда от опашка.</w:t>
+        <w:t xml:space="preserve"> - системите могат да обработват заявки чрез опашки, например за заявки, очакващи асинхронен (ASYNC) отговор. Заб: заявка за </w:t>
+      </w:r>
+      <w:r>
+        <w:rPr>
+          <w:lang w:val="bg-BG"/>
+        </w:rPr>
+        <w:t>о</w:t>
+      </w:r>
+      <w:r>
+        <w:t>бикновено четене от базата данни по принцип не би следвало да има нужда от опашка.</w:t>
       </w:r>
     </w:p>
     <w:p>
@@ -5981,10 +5719,7 @@
       </w:r>
       <w:proofErr w:type="gramEnd"/>
       <w:r>
-        <w:t xml:space="preserve"> за отговор на всяка заявка за данни към първичен </w:t>
-      </w:r>
-      <w:r>
-        <w:t>регистър трябва да е не повече от 200 милисекунди при стандартно натоварване.</w:t>
+        <w:t xml:space="preserve"> за отговор на всяка заявка за данни към първичен регистър трябва да е не повече от 200 милисекунди при стандартно натоварване.</w:t>
       </w:r>
     </w:p>
     <w:p>
@@ -6019,6 +5754,7 @@
     </w:p>
     <w:p>
       <w:r>
+        <w:lastRenderedPageBreak/>
         <w:t>Всеки АИС трябва да е напълно функционален дори при нарушение на части от софтуерната, хардуерната и мрежовата инфраструктура:</w:t>
       </w:r>
     </w:p>
@@ -6064,10 +5800,7 @@
       </w:r>
       <w:proofErr w:type="gramEnd"/>
       <w:r>
-        <w:t xml:space="preserve"> balancer за балансиране на натоварван</w:t>
-      </w:r>
-      <w:r>
-        <w:t>ето към приложните сървъри.</w:t>
+        <w:t xml:space="preserve"> balancer за балансиране на натоварването към приложните сървъри.</w:t>
       </w:r>
     </w:p>
     <w:p>
@@ -6106,10 +5839,7 @@
         <w:contextualSpacing/>
       </w:pPr>
       <w:r>
-        <w:t>Ако даден АИС (вкл. първичен регистър</w:t>
-      </w:r>
-      <w:r>
-        <w:t>) не отговори успешно, заявките се маркират като “незавършени” в системата на заявителя и се изпълняват отново след време.</w:t>
+        <w:t>Ако даден АИС (вкл. първичен регистър) не отговори успешно, заявките се маркират като “незавършени” в системата на заявителя и се изпълняват отново след време.</w:t>
       </w:r>
     </w:p>
     <w:p/>
@@ -6137,10 +5867,7 @@
     <w:p>
       <w:proofErr w:type="gramStart"/>
       <w:r>
-        <w:t xml:space="preserve">Интернет-приложенията трябва да работят и изглеждат по еднакъв начин на последните две версии на браузъри с над 10% </w:t>
-      </w:r>
-      <w:r>
-        <w:t>пазарен дял.</w:t>
+        <w:t>Интернет-приложенията трябва да работят и изглеждат по еднакъв начин на последните две версии на браузъри с над 10% пазарен дял.</w:t>
       </w:r>
       <w:proofErr w:type="gramEnd"/>
       <w:r>
@@ -6164,10 +5891,7 @@
     <w:p>
       <w:proofErr w:type="gramStart"/>
       <w:r>
-        <w:t>Публичната част на всяка система трябва да има валиден цифров серти</w:t>
-      </w:r>
-      <w:r>
-        <w:t>фикат, издаден от разпознато в браузърите Certificate Authority.</w:t>
+        <w:t>Публичната част на всяка система трябва да има валиден цифров сертификат, издаден от разпознато в браузърите Certificate Authority.</w:t>
       </w:r>
       <w:proofErr w:type="gramEnd"/>
     </w:p>
@@ -6204,10 +5928,7 @@
         <w:contextualSpacing/>
       </w:pPr>
       <w:r>
-        <w:t>Освен гореописаните интерфейси, всеки АИС (вкл. регистър) може да поддържа и произволни уеб-услуги. Проверката на автентикацията на заявителя е отговорност на системата, предо</w:t>
-      </w:r>
-      <w:r>
-        <w:t>ставяща уеб-услугата.</w:t>
+        <w:t>Освен гореописаните интерфейси, всеки АИС (вкл. регистър) може да поддържа и произволни уеб-услуги. Проверката на автентикацията на заявителя е отговорност на системата, предоставяща уеб-услугата.</w:t>
       </w:r>
     </w:p>
     <w:p>
@@ -6232,10 +5953,7 @@
         </w:r>
       </w:hyperlink>
       <w:r>
-        <w:t>, както и на адрес на всеки АИС (вж секция “Докумен</w:t>
-      </w:r>
-      <w:r>
-        <w:t>тация на интерфейсите)</w:t>
+        <w:t>, както и на адрес на всеки АИС (вж секция “Документация на интерфейсите)</w:t>
       </w:r>
       <w:hyperlink r:id="rId17"/>
     </w:p>
@@ -6275,10 +5993,7 @@
         <w:contextualSpacing/>
       </w:pPr>
       <w:r>
-        <w:t>Всяка операция трябва да бъде по</w:t>
-      </w:r>
-      <w:r>
-        <w:t xml:space="preserve">вторена при неуспех минимум 3 пъти, с т.нар. </w:t>
+        <w:t xml:space="preserve">Всяка операция трябва да бъде повторена при неуспех минимум 3 пъти, с т.нар. </w:t>
       </w:r>
       <w:proofErr w:type="gramStart"/>
       <w:r>
@@ -6299,7 +6014,6 @@
         <w:contextualSpacing/>
       </w:pPr>
       <w:r>
-        <w:lastRenderedPageBreak/>
         <w:t xml:space="preserve">Ако и след повторението изпращането на отговор към </w:t>
       </w:r>
       <w:r>
@@ -6322,10 +6036,8 @@
         <w:contextualSpacing/>
       </w:pPr>
       <w:r>
-        <w:t>Рутерите, firewall-ите и д</w:t>
-      </w:r>
-      <w:r>
-        <w:t>руги механизми следва да бъдат конфигурирани така, че да позволяват използването на нестандартни HTTP header-и (като Signature)</w:t>
+        <w:lastRenderedPageBreak/>
+        <w:t>Рутерите, firewall-ите и други механизми следва да бъдат конфигурирани така, че да позволяват използването на нестандартни HTTP header-и (като Signature)</w:t>
       </w:r>
     </w:p>
     <w:p>
@@ -6338,10 +6050,7 @@
         <w:contextualSpacing/>
       </w:pPr>
       <w:r>
-        <w:t>Според условията за допустимост на ОПДУ и аналогично РМС, всички системи следва да се разработват с отворен код от ден едно в публично хранилище</w:t>
-      </w:r>
-      <w:r>
-        <w:t>.</w:t>
+        <w:t>Според условията за допустимост на ОПДУ и аналогично РМС, всички системи следва да се разработват с отворен код от ден едно в публично хранилище.</w:t>
       </w:r>
     </w:p>
     <w:p>
@@ -6377,10 +6086,7 @@
     <w:p>
       <w:proofErr w:type="gramStart"/>
       <w:r>
-        <w:t>Централният координатор е интеграционен комп</w:t>
-      </w:r>
-      <w:r>
-        <w:t>онент.</w:t>
+        <w:t>Централният координатор е интеграционен компонент.</w:t>
       </w:r>
       <w:proofErr w:type="gramEnd"/>
       <w:r>
@@ -6431,10 +6137,7 @@
       </w:r>
       <w:proofErr w:type="gramEnd"/>
       <w:r>
-        <w:t xml:space="preserve"> провери дали заявителят има достъп (базиран на право основа</w:t>
-      </w:r>
-      <w:r>
-        <w:t>ние) до данните, които е заявил.</w:t>
+        <w:t xml:space="preserve"> провери дали заявителят има достъп (базиран на право основание) до данните, които е заявил.</w:t>
       </w:r>
     </w:p>
     <w:p>
@@ -6470,10 +6173,7 @@
       </w:r>
       <w:proofErr w:type="gramEnd"/>
       <w:r>
-        <w:t xml:space="preserve"> предостави механизъм на системата на първичния </w:t>
-      </w:r>
-      <w:r>
-        <w:t>регистър да провери дали всяка, получена от него заявка, е оторизирана.</w:t>
+        <w:t xml:space="preserve"> предостави механизъм на системата на първичния регистър да провери дали всяка, получена от него заявка, е оторизирана.</w:t>
       </w:r>
     </w:p>
     <w:p/>
@@ -6501,10 +6201,7 @@
     <w:p>
       <w:proofErr w:type="gramStart"/>
       <w:r>
-        <w:t>Централният регистър е логически компонент, реализиран от една страна чрез ИИСДА (Интегрирана Информационна Система на Държавна Администрация), от дру</w:t>
-      </w:r>
-      <w:r>
-        <w:t>га страна с отделна база данни към централния координатор.</w:t>
+        <w:t>Централният регистър е логически компонент, реализиран от една страна чрез ИИСДА (Интегрирана Информационна Система на Държавна Администрация), от друга страна с отделна база данни към централния координатор.</w:t>
       </w:r>
       <w:proofErr w:type="gramEnd"/>
       <w:r>
@@ -6525,10 +6222,7 @@
       </w:r>
       <w:proofErr w:type="gramEnd"/>
       <w:r>
-        <w:t xml:space="preserve"> При попълване на тези данни от администрациите, те се вземат от пу</w:t>
-      </w:r>
-      <w:r>
-        <w:t xml:space="preserve">бликуваните типове данни от всеки първичен регистър, чрез интерфейса </w:t>
+        <w:t xml:space="preserve"> При попълване на тези данни от администрациите, те се вземат от публикуваните типове данни от всеки първичен регистър, чрез интерфейса </w:t>
       </w:r>
       <w:r>
         <w:rPr>
@@ -6544,10 +6238,7 @@
     <w:p>
       <w:proofErr w:type="gramStart"/>
       <w:r>
-        <w:t>Ако даден тип данни не е публикуван от никой регистър към момента на въвеждането на дан</w:t>
-      </w:r>
-      <w:r>
-        <w:t>ни в административния регистър, то този избор може да бъде направен впоследствие.</w:t>
+        <w:t>Ако даден тип данни не е публикуван от никой регистър към момента на въвеждането на данни в административния регистър, то този избор може да бъде направен впоследствие.</w:t>
       </w:r>
       <w:proofErr w:type="gramEnd"/>
     </w:p>
@@ -6568,11 +6259,36 @@
     <w:p/>
     <w:p>
       <w:r>
+        <w:t>Намиране на регистър, който предоставя дадена данна:</w:t>
+      </w:r>
+    </w:p>
+    <w:p>
+      <w:r>
+        <w:rPr>
+          <w:rFonts w:ascii="Courier New" w:eastAsia="Courier New" w:hAnsi="Courier New" w:cs="Courier New"/>
+        </w:rPr>
+        <w:t xml:space="preserve">GET </w:t>
+      </w:r>
+      <w:proofErr w:type="gramStart"/>
+      <w:r>
+        <w:rPr>
+          <w:rFonts w:ascii="Courier New" w:eastAsia="Courier New" w:hAnsi="Courier New" w:cs="Courier New"/>
+        </w:rPr>
+        <w:t>https:</w:t>
+      </w:r>
+      <w:proofErr w:type="gramEnd"/>
+      <w:r>
+        <w:rPr>
+          <w:rFonts w:ascii="Courier New" w:eastAsia="Courier New" w:hAnsi="Courier New" w:cs="Courier New"/>
+        </w:rPr>
+        <w:t>//&lt;central-registry-url&gt;/api/findRegister?dataKey={dataKey}</w:t>
+      </w:r>
+    </w:p>
+    <w:p/>
+    <w:p>
+      <w:r>
         <w:lastRenderedPageBreak/>
-        <w:t>Н</w:t>
-      </w:r>
-      <w:r>
-        <w:t>амиране на регистър, който предоставя дадена данна:</w:t>
+        <w:t>Намиране на всички регистри на дадена администрация:</w:t>
       </w:r>
     </w:p>
     <w:p>
@@ -6594,41 +6310,7 @@
         <w:rPr>
           <w:rFonts w:ascii="Courier New" w:eastAsia="Courier New" w:hAnsi="Courier New" w:cs="Courier New"/>
         </w:rPr>
-        <w:t>//&lt;central-registry-url&gt;/api/findRegister?dataKey={dataKey}</w:t>
-      </w:r>
-    </w:p>
-    <w:p/>
-    <w:p>
-      <w:r>
-        <w:t>Намиране на всички регистри на дадена администрация:</w:t>
-      </w:r>
-    </w:p>
-    <w:p>
-      <w:r>
-        <w:rPr>
-          <w:rFonts w:ascii="Courier New" w:eastAsia="Courier New" w:hAnsi="Courier New" w:cs="Courier New"/>
-        </w:rPr>
-        <w:t xml:space="preserve">GET </w:t>
-      </w:r>
-      <w:proofErr w:type="gramStart"/>
-      <w:r>
-        <w:rPr>
-          <w:rFonts w:ascii="Courier New" w:eastAsia="Courier New" w:hAnsi="Courier New" w:cs="Courier New"/>
-        </w:rPr>
-        <w:t>https:</w:t>
-      </w:r>
-      <w:proofErr w:type="gramEnd"/>
-      <w:r>
-        <w:rPr>
-          <w:rFonts w:ascii="Courier New" w:eastAsia="Courier New" w:hAnsi="Courier New" w:cs="Courier New"/>
-        </w:rPr>
-        <w:t>//&lt;central-registry-url&gt;</w:t>
-      </w:r>
-      <w:r>
-        <w:rPr>
-          <w:rFonts w:ascii="Courier New" w:eastAsia="Courier New" w:hAnsi="Courier New" w:cs="Courier New"/>
-        </w:rPr>
-        <w:t>/api/findRegister?destinationId={destinationId}</w:t>
+        <w:t>//&lt;central-registry-url&gt;/api/findRegister?destinationId={destinationId}</w:t>
       </w:r>
     </w:p>
     <w:p/>
@@ -6676,12 +6358,20 @@
         <w:rPr>
           <w:i/>
         </w:rPr>
-        <w:t>- RegiX адаптира стари (legacy) системи.</w:t>
-      </w:r>
+        <w:t xml:space="preserve">- RegiX адаптира стари (legacy) системи. </w:t>
+      </w:r>
+      <w:proofErr w:type="gramStart"/>
       <w:r>
         <w:rPr>
           <w:i/>
         </w:rPr>
+        <w:t>В тази си част той ще бъде използван.</w:t>
+      </w:r>
+      <w:proofErr w:type="gramEnd"/>
+      <w:r>
+        <w:rPr>
+          <w:i/>
+        </w:rPr>
         <w:t xml:space="preserve"> </w:t>
       </w:r>
       <w:proofErr w:type="gramStart"/>
@@ -6689,13 +6379,52 @@
         <w:rPr>
           <w:i/>
         </w:rPr>
-        <w:t>В тази си част той ще бъде използван.</w:t>
+        <w:t>В случаите, в които първичните регистри, които RegiX адаптира биват надградени, става излишно и усложняващо поддържането на адаптер в синхрон с промените в системата и структурата на нейните данни.</w:t>
       </w:r>
       <w:proofErr w:type="gramEnd"/>
       <w:r>
         <w:rPr>
           <w:i/>
         </w:rPr>
+        <w:t xml:space="preserve"> Поддържането на SUBSCRIBE функционалност чрез адаптер е трудно постижима.</w:t>
+      </w:r>
+    </w:p>
+    <w:p>
+      <w:pPr>
+        <w:ind w:left="360"/>
+      </w:pPr>
+    </w:p>
+    <w:p>
+      <w:pPr>
+        <w:ind w:left="360"/>
+      </w:pPr>
+      <w:proofErr w:type="gramStart"/>
+      <w:r>
+        <w:t>- Защо не се използва oid регистър, а всеки АИС публикува избран от себе си идентификатор?</w:t>
+      </w:r>
+      <w:proofErr w:type="gramEnd"/>
+    </w:p>
+    <w:p>
+      <w:pPr>
+        <w:ind w:left="360"/>
+      </w:pPr>
+    </w:p>
+    <w:p>
+      <w:pPr>
+        <w:ind w:left="360"/>
+      </w:pPr>
+      <w:proofErr w:type="gramStart"/>
+      <w:r>
+        <w:rPr>
+          <w:i/>
+        </w:rPr>
+        <w:t>- Ръчното поддържане на още един регистър, с процедурите по вписване в него, утежнява процедурата по включване.</w:t>
+      </w:r>
+      <w:proofErr w:type="gramEnd"/>
+      <w:r>
+        <w:rPr>
+          <w:i/>
+        </w:rPr>
         <w:t xml:space="preserve"> </w:t>
       </w:r>
       <w:proofErr w:type="gramStart"/>
@@ -6703,67 +6432,128 @@
         <w:rPr>
           <w:i/>
         </w:rPr>
-        <w:t>В случаите, в които първичните регистри, които RegiX адаптира</w:t>
-      </w:r>
+        <w:t>Предвид, че всеки АИС все пак принадлежи на някоя администрация, която е вписана в ИИСДА, идентификаторите в рамките на администрацията следва да се избират от нея и да не бъдат одобрявани от никого.</w:t>
+      </w:r>
+      <w:proofErr w:type="gramEnd"/>
+    </w:p>
+    <w:p>
+      <w:pPr>
+        <w:ind w:left="360"/>
+      </w:pPr>
+    </w:p>
+    <w:p>
+      <w:pPr>
+        <w:ind w:left="360"/>
+      </w:pPr>
+      <w:proofErr w:type="gramStart"/>
+      <w:r>
+        <w:t>- Защо peer-to-peer комуникация?</w:t>
+      </w:r>
+      <w:proofErr w:type="gramEnd"/>
+    </w:p>
+    <w:p>
+      <w:pPr>
+        <w:ind w:left="360"/>
+      </w:pPr>
+    </w:p>
+    <w:p>
+      <w:pPr>
+        <w:ind w:left="360"/>
+      </w:pPr>
+      <w:proofErr w:type="gramStart"/>
+      <w:r>
+        <w:t>- Поддържането на сложен централен интеграционен компонент има смисъл единствено, когато стари (legacy) системи трябва да бъдат интегрирани.</w:t>
+      </w:r>
+      <w:proofErr w:type="gramEnd"/>
+      <w:r>
+        <w:t xml:space="preserve"> </w:t>
+      </w:r>
+      <w:proofErr w:type="gramStart"/>
+      <w:r>
+        <w:t>Такова решение е RegiX, но предвид престоящото надгражене и изграждане на първични регистри, такъв интеграционен компонент не е нужен.</w:t>
+      </w:r>
+      <w:proofErr w:type="gramEnd"/>
+      <w:r>
+        <w:t xml:space="preserve"> </w:t>
+      </w:r>
+      <w:proofErr w:type="gramStart"/>
+      <w:r>
+        <w:t>Още повече, че той би следвало да поема цялото натоварване, което го прави по-сложен за реализиране и поддържане.</w:t>
+      </w:r>
+      <w:proofErr w:type="gramEnd"/>
+      <w:r>
+        <w:t xml:space="preserve"> </w:t>
+      </w:r>
+      <w:proofErr w:type="gramStart"/>
+      <w:r>
+        <w:t>При peer-to-peer комуникацията всяка система, която има нужда от дадени данни (и има законово основание да ги чете), ще може да направи това с проста уеб-услуга.</w:t>
+      </w:r>
+      <w:proofErr w:type="gramEnd"/>
+    </w:p>
+    <w:p>
+      <w:pPr>
+        <w:ind w:left="360"/>
+      </w:pPr>
+    </w:p>
+    <w:p>
+      <w:pPr>
+        <w:ind w:left="360"/>
+      </w:pPr>
+      <w:proofErr w:type="gramStart"/>
+      <w:r>
+        <w:t>- Защо все пак е нужен централен координатор на заявки?</w:t>
+      </w:r>
+      <w:proofErr w:type="gramEnd"/>
+    </w:p>
+    <w:p>
+      <w:pPr>
+        <w:ind w:left="360"/>
+      </w:pPr>
+    </w:p>
+    <w:p>
+      <w:pPr>
+        <w:ind w:left="360"/>
+      </w:pPr>
+      <w:proofErr w:type="gramStart"/>
       <w:r>
         <w:rPr>
           <w:i/>
         </w:rPr>
-        <w:t xml:space="preserve"> биват надградени, става излишно и усложняващо поддържането на адаптер в синхрон с промените в системата и структурата на нейните данни</w:t>
-      </w:r>
+        <w:t>- Централен координатор (който обаче не е ESB и няма за цел да трансформира или рутира заявки) е необходим заради проверките на правото на достъп и за запзване на централен журнал на достъпа (на база на който да се установява нерегламентиран достъп, например).</w:t>
+      </w:r>
+      <w:proofErr w:type="gramEnd"/>
       <w:r>
         <w:rPr>
           <w:i/>
         </w:rPr>
-        <w:t>.</w:t>
-      </w:r>
-      <w:proofErr w:type="gramEnd"/>
+        <w:t xml:space="preserve"> </w:t>
+      </w:r>
+      <w:proofErr w:type="gramStart"/>
       <w:r>
         <w:rPr>
           <w:i/>
         </w:rPr>
-        <w:t xml:space="preserve"> Поддържането на SUBSCRIBE функционалност чрез адаптер е трудно постижима.</w:t>
-      </w:r>
-    </w:p>
-    <w:p>
-      <w:pPr>
-        <w:ind w:left="360"/>
-      </w:pPr>
-    </w:p>
-    <w:p>
-      <w:pPr>
-        <w:ind w:left="360"/>
-      </w:pPr>
-      <w:proofErr w:type="gramStart"/>
-      <w:r>
-        <w:t xml:space="preserve">- Защо не се използва oid регистър, а </w:t>
-      </w:r>
-      <w:r>
-        <w:t>всеки АИС публикува избран от себе си идентификатор?</w:t>
-      </w:r>
-      <w:proofErr w:type="gramEnd"/>
-    </w:p>
-    <w:p>
-      <w:pPr>
-        <w:ind w:left="360"/>
-      </w:pPr>
-    </w:p>
-    <w:p>
-      <w:pPr>
-        <w:ind w:left="360"/>
-      </w:pPr>
-      <w:proofErr w:type="gramStart"/>
+        <w:t>Също така централният компонент поема и автентикацията на заявителя пред регистъра.</w:t>
+      </w:r>
+      <w:proofErr w:type="gramEnd"/>
       <w:r>
         <w:rPr>
           <w:i/>
         </w:rPr>
-        <w:t>- Ръчното поддържане на още един регистър, с процедурите по вписване в него, утежнява процедурата по включване.</w:t>
-      </w:r>
-      <w:proofErr w:type="gramEnd"/>
+        <w:t xml:space="preserve"> </w:t>
+      </w:r>
+      <w:proofErr w:type="gramStart"/>
       <w:r>
         <w:rPr>
           <w:i/>
         </w:rPr>
+        <w:t>Така нито заявителят, нито регистърът има нужда да реализират функционалност за проверка на права на достъп, за запис в журнал или за автентикация.</w:t>
+      </w:r>
+      <w:proofErr w:type="gramEnd"/>
+      <w:r>
+        <w:rPr>
+          <w:i/>
+        </w:rPr>
         <w:t xml:space="preserve"> </w:t>
       </w:r>
       <w:proofErr w:type="gramStart"/>
@@ -6771,167 +6561,7 @@
         <w:rPr>
           <w:i/>
         </w:rPr>
-        <w:t xml:space="preserve">Предвид, че всеки АИС все пак принадлежи на някоя администрация, която е вписана в ИИСДА, </w:t>
-      </w:r>
-      <w:r>
-        <w:rPr>
-          <w:i/>
-        </w:rPr>
-        <w:t>идентификаторите в рамките на администрацията следва да се избират от нея и да не бъдат одобрявани от никого.</w:t>
-      </w:r>
-      <w:proofErr w:type="gramEnd"/>
-    </w:p>
-    <w:p>
-      <w:pPr>
-        <w:ind w:left="360"/>
-      </w:pPr>
-    </w:p>
-    <w:p>
-      <w:pPr>
-        <w:ind w:left="360"/>
-      </w:pPr>
-      <w:proofErr w:type="gramStart"/>
-      <w:r>
-        <w:t>- Защо peer-to-peer комуникация?</w:t>
-      </w:r>
-      <w:proofErr w:type="gramEnd"/>
-    </w:p>
-    <w:p>
-      <w:pPr>
-        <w:ind w:left="360"/>
-      </w:pPr>
-    </w:p>
-    <w:p>
-      <w:pPr>
-        <w:ind w:left="360"/>
-      </w:pPr>
-      <w:proofErr w:type="gramStart"/>
-      <w:r>
-        <w:t>- Поддържането на сложен централен интеграционен компонент има смисъл единствено, когато стари (legacy) системи трябва да бъдат интегрирани.</w:t>
-      </w:r>
-      <w:proofErr w:type="gramEnd"/>
-      <w:r>
-        <w:t xml:space="preserve"> </w:t>
-      </w:r>
-      <w:proofErr w:type="gramStart"/>
-      <w:r>
-        <w:t>Такова решение е RegiX, но предвид престоящото надгражене и изграждане на първични регистри, такъв интеграционен компонент не е нужен.</w:t>
-      </w:r>
-      <w:proofErr w:type="gramEnd"/>
-      <w:r>
-        <w:t xml:space="preserve"> </w:t>
-      </w:r>
-      <w:proofErr w:type="gramStart"/>
-      <w:r>
-        <w:t>Още повече, че той би следвало да поема цялото натоварване, което го прави по-сложен за реализиране и поддържане.</w:t>
-      </w:r>
-      <w:proofErr w:type="gramEnd"/>
-      <w:r>
-        <w:t xml:space="preserve"> </w:t>
-      </w:r>
-      <w:proofErr w:type="gramStart"/>
-      <w:r>
-        <w:t>При peer-to-peer комуникацията всяка система, която има нужда от дадени данни (и има законово основание да ги чете), ще може да направи това с проста уеб-услуга.</w:t>
-      </w:r>
-      <w:proofErr w:type="gramEnd"/>
-    </w:p>
-    <w:p>
-      <w:pPr>
-        <w:ind w:left="360"/>
-      </w:pPr>
-    </w:p>
-    <w:p>
-      <w:pPr>
-        <w:ind w:left="360"/>
-      </w:pPr>
-      <w:proofErr w:type="gramStart"/>
-      <w:r>
-        <w:t>- Защо все пак е нужен централен координатор на заявки?</w:t>
-      </w:r>
-      <w:proofErr w:type="gramEnd"/>
-    </w:p>
-    <w:p>
-      <w:pPr>
-        <w:ind w:left="360"/>
-      </w:pPr>
-    </w:p>
-    <w:p>
-      <w:pPr>
-        <w:ind w:left="360"/>
-      </w:pPr>
-      <w:proofErr w:type="gramStart"/>
-      <w:r>
-        <w:rPr>
-          <w:i/>
-        </w:rPr>
-        <w:t>- Централен к</w:t>
-      </w:r>
-      <w:r>
-        <w:rPr>
-          <w:i/>
-        </w:rPr>
-        <w:t>оординатор (който обаче не е ESB и няма за цел да трансформира или рутира заявки) е необходим заради проверките на правото на достъп и за запзване на централен журнал на достъпа (на база на който да се установява нерегламентиран достъп, например).</w:t>
-      </w:r>
-      <w:proofErr w:type="gramEnd"/>
-      <w:r>
-        <w:rPr>
-          <w:i/>
-        </w:rPr>
-        <w:t xml:space="preserve"> </w:t>
-      </w:r>
-      <w:proofErr w:type="gramStart"/>
-      <w:r>
-        <w:rPr>
-          <w:i/>
-        </w:rPr>
-        <w:t>Също так</w:t>
-      </w:r>
-      <w:r>
-        <w:rPr>
-          <w:i/>
-        </w:rPr>
-        <w:t>а централният компонент поема и автентикацията на заявителя пред регистъра.</w:t>
-      </w:r>
-      <w:proofErr w:type="gramEnd"/>
-      <w:r>
-        <w:rPr>
-          <w:i/>
-        </w:rPr>
-        <w:t xml:space="preserve"> </w:t>
-      </w:r>
-      <w:proofErr w:type="gramStart"/>
-      <w:r>
-        <w:rPr>
-          <w:i/>
-        </w:rPr>
-        <w:t xml:space="preserve">Така нито заявителят, нито </w:t>
-      </w:r>
-      <w:r>
-        <w:rPr>
-          <w:i/>
-        </w:rPr>
-        <w:lastRenderedPageBreak/>
-        <w:t>регистърът има нужда да реализират функционалност за проверка на права на достъп, за запис в журнал или за автентикация.</w:t>
-      </w:r>
-      <w:proofErr w:type="gramEnd"/>
-      <w:r>
-        <w:rPr>
-          <w:i/>
-        </w:rPr>
-        <w:t xml:space="preserve"> </w:t>
-      </w:r>
-      <w:proofErr w:type="gramStart"/>
-      <w:r>
-        <w:rPr>
-          <w:i/>
-        </w:rPr>
-        <w:t>Единственото, което следва да на</w:t>
-      </w:r>
-      <w:r>
-        <w:rPr>
-          <w:i/>
-        </w:rPr>
-        <w:t>правят е по една заявка към централния координатор.</w:t>
+        <w:t>Единственото, което следва да направят е по една заявка към централния координатор.</w:t>
       </w:r>
       <w:proofErr w:type="gramEnd"/>
       <w:r>
@@ -7005,19 +6635,27 @@
         <w:rPr>
           <w:i/>
         </w:rPr>
-        <w:t>), HMA</w:t>
-      </w:r>
+        <w:t>), HMAC автентикацията не предоставя уверение за пред 3-ти лица, че заявката наистина е изпратена от този, който твърди, че я изпраща.</w:t>
+      </w:r>
+      <w:proofErr w:type="gramEnd"/>
       <w:r>
         <w:rPr>
           <w:i/>
         </w:rPr>
-        <w:t>C автентикацията не предоставя уверение за пред 3-ти лица, че заявката наистина е изпратена от този, който твърди, че я изпраща.</w:t>
-      </w:r>
-      <w:proofErr w:type="gramEnd"/>
+        <w:t xml:space="preserve"> </w:t>
+      </w:r>
+      <w:proofErr w:type="gramStart"/>
       <w:r>
         <w:rPr>
           <w:i/>
         </w:rPr>
+        <w:t>Т.е. компрометиран централен компонент би могъл да инициира заявка от името на кой да е заявител.</w:t>
+      </w:r>
+      <w:proofErr w:type="gramEnd"/>
+      <w:r>
+        <w:rPr>
+          <w:i/>
+        </w:rPr>
         <w:t xml:space="preserve"> </w:t>
       </w:r>
       <w:proofErr w:type="gramStart"/>
@@ -7025,13 +6663,44 @@
         <w:rPr>
           <w:i/>
         </w:rPr>
-        <w:t>Т.е. компрометиран централен компонент би могъл да инициира заявка от името на кой да е заявител.</w:t>
-      </w:r>
-      <w:proofErr w:type="gramEnd"/>
+        <w:t>Използването на електронен подпис и PKI (в технологичния смисъл), решава този проблем.</w:t>
+      </w:r>
+      <w:proofErr w:type="gramEnd"/>
+    </w:p>
+    <w:p>
+      <w:pPr>
+        <w:ind w:left="360"/>
+      </w:pPr>
+    </w:p>
+    <w:p>
+      <w:pPr>
+        <w:ind w:left="360"/>
+      </w:pPr>
+      <w:r>
+        <w:t>- Защо отпада съгласуването на заявките, отговорите и структурите от данни за оперативна съвместимост</w:t>
+      </w:r>
+    </w:p>
+    <w:p>
+      <w:pPr>
+        <w:ind w:left="360"/>
+      </w:pPr>
+    </w:p>
+    <w:p>
+      <w:pPr>
+        <w:ind w:left="360"/>
+      </w:pPr>
+      <w:proofErr w:type="gramStart"/>
       <w:r>
         <w:rPr>
           <w:i/>
         </w:rPr>
+        <w:t>- Съгласуването на схеми на документи е излишна бюрократична стъпка.</w:t>
+      </w:r>
+      <w:proofErr w:type="gramEnd"/>
+      <w:r>
+        <w:rPr>
+          <w:i/>
+        </w:rPr>
         <w:t xml:space="preserve"> </w:t>
       </w:r>
       <w:proofErr w:type="gramStart"/>
@@ -7039,13 +6708,35 @@
         <w:rPr>
           <w:i/>
         </w:rPr>
-        <w:t>Използването на електронен по</w:t>
-      </w:r>
+        <w:t>Първичните администратори на данни, като отговорници за данните, дефинират формата, който се използва.</w:t>
+      </w:r>
+      <w:proofErr w:type="gramEnd"/>
       <w:r>
         <w:rPr>
           <w:i/>
         </w:rPr>
-        <w:t>дпис и PKI (в технологичния смисъл), решава този проблем.</w:t>
+        <w:t xml:space="preserve"> </w:t>
+      </w:r>
+      <w:proofErr w:type="gramStart"/>
+      <w:r>
+        <w:rPr>
+          <w:i/>
+        </w:rPr>
+        <w:t>Всички останали консуматори следват така дефинирания формат.</w:t>
+      </w:r>
+      <w:proofErr w:type="gramEnd"/>
+      <w:r>
+        <w:rPr>
+          <w:i/>
+        </w:rPr>
+        <w:t xml:space="preserve"> </w:t>
+      </w:r>
+      <w:proofErr w:type="gramStart"/>
+      <w:r>
+        <w:rPr>
+          <w:i/>
+        </w:rPr>
+        <w:t>Все пак, вече дефинираните и одобрени структури следва да се използват при надграждането на регистрите, а органът, отговорен за електронното управление, следва да консултира форматите с изпълнителите, изграждащи информационните системи на регистрите.</w:t>
       </w:r>
       <w:proofErr w:type="gramEnd"/>
     </w:p>
@@ -7058,25 +6749,32 @@
       <w:pPr>
         <w:ind w:left="360"/>
       </w:pPr>
-      <w:r>
-        <w:t>- Защо отпада съгласуването на заявките, отговорите и структурите от данни за оперативна съвместимост</w:t>
-      </w:r>
     </w:p>
     <w:p>
       <w:pPr>
         <w:ind w:left="360"/>
       </w:pPr>
+      <w:proofErr w:type="gramStart"/>
+      <w:r>
+        <w:t>- Защо човешкият фактор се минимизира?</w:t>
+      </w:r>
+      <w:proofErr w:type="gramEnd"/>
     </w:p>
     <w:p>
       <w:pPr>
         <w:ind w:left="360"/>
       </w:pPr>
+    </w:p>
+    <w:p>
+      <w:pPr>
+        <w:ind w:left="360"/>
+      </w:pPr>
       <w:proofErr w:type="gramStart"/>
       <w:r>
         <w:rPr>
           <w:i/>
         </w:rPr>
-        <w:t>- Съгласуването на схеми на документи е излишна бюрократична стъпка.</w:t>
+        <w:t>- Всяко човешко действия в процеса въвежда потенциал за грешка, за забавяне или дори за корупция.</w:t>
       </w:r>
       <w:proofErr w:type="gramEnd"/>
       <w:r>
@@ -7090,120 +6788,14 @@
         <w:rPr>
           <w:i/>
         </w:rPr>
-        <w:t>Първичните администратори</w:t>
-      </w:r>
+        <w:t>Затова свеждането им до минимум и използването на системата на “автопилот” е ключово за бързото и качествено реализиране на електронното управление.</w:t>
+      </w:r>
+      <w:proofErr w:type="gramEnd"/>
       <w:r>
         <w:rPr>
           <w:i/>
         </w:rPr>
-        <w:t xml:space="preserve"> на данни, като отговорници за данните, дефинират формата, който се използва.</w:t>
-      </w:r>
-      <w:proofErr w:type="gramEnd"/>
-      <w:r>
-        <w:rPr>
-          <w:i/>
-        </w:rPr>
-        <w:t xml:space="preserve"> </w:t>
-      </w:r>
-      <w:proofErr w:type="gramStart"/>
-      <w:r>
-        <w:rPr>
-          <w:i/>
-        </w:rPr>
-        <w:t>Всички останали консуматори следват така дефинирания формат.</w:t>
-      </w:r>
-      <w:proofErr w:type="gramEnd"/>
-      <w:r>
-        <w:rPr>
-          <w:i/>
-        </w:rPr>
-        <w:t xml:space="preserve"> </w:t>
-      </w:r>
-      <w:proofErr w:type="gramStart"/>
-      <w:r>
-        <w:rPr>
-          <w:i/>
-        </w:rPr>
-        <w:t>Все пак, вече дефинираните и одобрени структури следва да се използват при надграждането на регистрите, а органът, от</w:t>
-      </w:r>
-      <w:r>
-        <w:rPr>
-          <w:i/>
-        </w:rPr>
-        <w:t>говорен за електронното управление, следва да консултира форматите с изпълнителите, изграждащи информационните системи на регистрите.</w:t>
-      </w:r>
-      <w:proofErr w:type="gramEnd"/>
-    </w:p>
-    <w:p>
-      <w:pPr>
-        <w:ind w:left="360"/>
-      </w:pPr>
-    </w:p>
-    <w:p>
-      <w:pPr>
-        <w:ind w:left="360"/>
-      </w:pPr>
-    </w:p>
-    <w:p>
-      <w:pPr>
-        <w:ind w:left="360"/>
-      </w:pPr>
-      <w:proofErr w:type="gramStart"/>
-      <w:r>
-        <w:t>- Защо човешкият фактор се минимизира?</w:t>
-      </w:r>
-      <w:proofErr w:type="gramEnd"/>
-    </w:p>
-    <w:p>
-      <w:pPr>
-        <w:ind w:left="360"/>
-      </w:pPr>
-    </w:p>
-    <w:p>
-      <w:pPr>
-        <w:ind w:left="360"/>
-      </w:pPr>
-      <w:proofErr w:type="gramStart"/>
-      <w:r>
-        <w:rPr>
-          <w:i/>
-        </w:rPr>
-        <w:t xml:space="preserve">- Всяко човешко действия в процеса въвежда потенциал за грешка, за забавяне или </w:t>
-      </w:r>
-      <w:r>
-        <w:rPr>
-          <w:i/>
-        </w:rPr>
-        <w:t>дори за корупция.</w:t>
-      </w:r>
-      <w:proofErr w:type="gramEnd"/>
-      <w:r>
-        <w:rPr>
-          <w:i/>
-        </w:rPr>
-        <w:t xml:space="preserve"> </w:t>
-      </w:r>
-      <w:proofErr w:type="gramStart"/>
-      <w:r>
-        <w:rPr>
-          <w:i/>
-        </w:rPr>
-        <w:t>Затова свеждането им до минимум и използването на системата на “автопилот” е ключово за бързото и качествено реализиране на електронното управление.</w:t>
-      </w:r>
-      <w:proofErr w:type="gramEnd"/>
-      <w:r>
-        <w:rPr>
-          <w:i/>
-        </w:rPr>
-        <w:t xml:space="preserve"> Човешкият фактор с</w:t>
-      </w:r>
-      <w:bookmarkStart w:id="2" w:name="_GoBack"/>
-      <w:bookmarkEnd w:id="2"/>
-      <w:r>
-        <w:rPr>
-          <w:i/>
-        </w:rPr>
-        <w:t>е свежда до:</w:t>
+        <w:t xml:space="preserve"> Човешкият фактор се свежда до:</w:t>
       </w:r>
     </w:p>
     <w:p>
@@ -7222,13 +6814,7 @@
         <w:rPr>
           <w:i/>
         </w:rPr>
-        <w:t>въвеждане на данните, до които услугите имат достъп и тяхн</w:t>
-      </w:r>
-      <w:r>
-        <w:rPr>
-          <w:i/>
-        </w:rPr>
-        <w:t>ото правно основание</w:t>
+        <w:t>въвеждане на данните, до които услугите имат достъп и тяхното правно основание</w:t>
       </w:r>
     </w:p>
     <w:p>
@@ -7638,6 +7224,119 @@
     </w:lvl>
   </w:abstractNum>
   <w:abstractNum w:abstractNumId="3">
+    <w:nsid w:val="18552D21"/>
+    <w:multiLevelType w:val="hybridMultilevel"/>
+    <w:tmpl w:val="F55EB644"/>
+    <w:lvl w:ilvl="0" w:tplc="04090001">
+      <w:start w:val="1"/>
+      <w:numFmt w:val="bullet"/>
+      <w:lvlText w:val=""/>
+      <w:lvlJc w:val="left"/>
+      <w:pPr>
+        <w:ind w:left="1080" w:hanging="360"/>
+      </w:pPr>
+      <w:rPr>
+        <w:rFonts w:ascii="Symbol" w:hAnsi="Symbol" w:hint="default"/>
+      </w:rPr>
+    </w:lvl>
+    <w:lvl w:ilvl="1" w:tplc="04090003" w:tentative="1">
+      <w:start w:val="1"/>
+      <w:numFmt w:val="bullet"/>
+      <w:lvlText w:val="o"/>
+      <w:lvlJc w:val="left"/>
+      <w:pPr>
+        <w:ind w:left="1800" w:hanging="360"/>
+      </w:pPr>
+      <w:rPr>
+        <w:rFonts w:ascii="Courier New" w:hAnsi="Courier New" w:cs="Courier New" w:hint="default"/>
+      </w:rPr>
+    </w:lvl>
+    <w:lvl w:ilvl="2" w:tplc="04090005" w:tentative="1">
+      <w:start w:val="1"/>
+      <w:numFmt w:val="bullet"/>
+      <w:lvlText w:val=""/>
+      <w:lvlJc w:val="left"/>
+      <w:pPr>
+        <w:ind w:left="2520" w:hanging="360"/>
+      </w:pPr>
+      <w:rPr>
+        <w:rFonts w:ascii="Wingdings" w:hAnsi="Wingdings" w:hint="default"/>
+      </w:rPr>
+    </w:lvl>
+    <w:lvl w:ilvl="3" w:tplc="04090001" w:tentative="1">
+      <w:start w:val="1"/>
+      <w:numFmt w:val="bullet"/>
+      <w:lvlText w:val=""/>
+      <w:lvlJc w:val="left"/>
+      <w:pPr>
+        <w:ind w:left="3240" w:hanging="360"/>
+      </w:pPr>
+      <w:rPr>
+        <w:rFonts w:ascii="Symbol" w:hAnsi="Symbol" w:hint="default"/>
+      </w:rPr>
+    </w:lvl>
+    <w:lvl w:ilvl="4" w:tplc="04090003" w:tentative="1">
+      <w:start w:val="1"/>
+      <w:numFmt w:val="bullet"/>
+      <w:lvlText w:val="o"/>
+      <w:lvlJc w:val="left"/>
+      <w:pPr>
+        <w:ind w:left="3960" w:hanging="360"/>
+      </w:pPr>
+      <w:rPr>
+        <w:rFonts w:ascii="Courier New" w:hAnsi="Courier New" w:cs="Courier New" w:hint="default"/>
+      </w:rPr>
+    </w:lvl>
+    <w:lvl w:ilvl="5" w:tplc="04090005" w:tentative="1">
+      <w:start w:val="1"/>
+      <w:numFmt w:val="bullet"/>
+      <w:lvlText w:val=""/>
+      <w:lvlJc w:val="left"/>
+      <w:pPr>
+        <w:ind w:left="4680" w:hanging="360"/>
+      </w:pPr>
+      <w:rPr>
+        <w:rFonts w:ascii="Wingdings" w:hAnsi="Wingdings" w:hint="default"/>
+      </w:rPr>
+    </w:lvl>
+    <w:lvl w:ilvl="6" w:tplc="04090001" w:tentative="1">
+      <w:start w:val="1"/>
+      <w:numFmt w:val="bullet"/>
+      <w:lvlText w:val=""/>
+      <w:lvlJc w:val="left"/>
+      <w:pPr>
+        <w:ind w:left="5400" w:hanging="360"/>
+      </w:pPr>
+      <w:rPr>
+        <w:rFonts w:ascii="Symbol" w:hAnsi="Symbol" w:hint="default"/>
+      </w:rPr>
+    </w:lvl>
+    <w:lvl w:ilvl="7" w:tplc="04090003" w:tentative="1">
+      <w:start w:val="1"/>
+      <w:numFmt w:val="bullet"/>
+      <w:lvlText w:val="o"/>
+      <w:lvlJc w:val="left"/>
+      <w:pPr>
+        <w:ind w:left="6120" w:hanging="360"/>
+      </w:pPr>
+      <w:rPr>
+        <w:rFonts w:ascii="Courier New" w:hAnsi="Courier New" w:cs="Courier New" w:hint="default"/>
+      </w:rPr>
+    </w:lvl>
+    <w:lvl w:ilvl="8" w:tplc="04090005" w:tentative="1">
+      <w:start w:val="1"/>
+      <w:numFmt w:val="bullet"/>
+      <w:lvlText w:val=""/>
+      <w:lvlJc w:val="left"/>
+      <w:pPr>
+        <w:ind w:left="6840" w:hanging="360"/>
+      </w:pPr>
+      <w:rPr>
+        <w:rFonts w:ascii="Wingdings" w:hAnsi="Wingdings" w:hint="default"/>
+      </w:rPr>
+    </w:lvl>
+  </w:abstractNum>
+  <w:abstractNum w:abstractNumId="4">
     <w:nsid w:val="1C9A6E24"/>
     <w:multiLevelType w:val="multilevel"/>
     <w:tmpl w:val="419448AE"/>
@@ -7751,7 +7450,7 @@
       </w:rPr>
     </w:lvl>
   </w:abstractNum>
-  <w:abstractNum w:abstractNumId="4">
+  <w:abstractNum w:abstractNumId="5">
     <w:nsid w:val="207C65AC"/>
     <w:multiLevelType w:val="multilevel"/>
     <w:tmpl w:val="8F3A066A"/>
@@ -7866,7 +7565,7 @@
       </w:rPr>
     </w:lvl>
   </w:abstractNum>
-  <w:abstractNum w:abstractNumId="5">
+  <w:abstractNum w:abstractNumId="6">
     <w:nsid w:val="22AA0556"/>
     <w:multiLevelType w:val="multilevel"/>
     <w:tmpl w:val="B7420E22"/>
@@ -7876,7 +7575,7 @@
       <w:lvlText w:val=""/>
       <w:lvlJc w:val="left"/>
       <w:pPr>
-        <w:ind w:left="2160" w:firstLine="1800"/>
+        <w:ind w:left="1440" w:firstLine="1800"/>
       </w:pPr>
       <w:rPr>
         <w:rFonts w:ascii="Symbol" w:hAnsi="Symbol" w:hint="default"/>
@@ -7888,7 +7587,7 @@
       <w:lvlText w:val="o"/>
       <w:lvlJc w:val="left"/>
       <w:pPr>
-        <w:ind w:left="2880" w:firstLine="2520"/>
+        <w:ind w:left="2160" w:firstLine="2520"/>
       </w:pPr>
       <w:rPr>
         <w:rFonts w:ascii="Arial" w:eastAsia="Arial" w:hAnsi="Arial" w:cs="Arial"/>
@@ -7900,7 +7599,7 @@
       <w:lvlText w:val="▪"/>
       <w:lvlJc w:val="left"/>
       <w:pPr>
-        <w:ind w:left="3600" w:firstLine="3240"/>
+        <w:ind w:left="2880" w:firstLine="3240"/>
       </w:pPr>
       <w:rPr>
         <w:rFonts w:ascii="Arial" w:eastAsia="Arial" w:hAnsi="Arial" w:cs="Arial"/>
@@ -7912,7 +7611,7 @@
       <w:lvlText w:val="●"/>
       <w:lvlJc w:val="left"/>
       <w:pPr>
-        <w:ind w:left="4320" w:firstLine="3960"/>
+        <w:ind w:left="3600" w:firstLine="3960"/>
       </w:pPr>
       <w:rPr>
         <w:rFonts w:ascii="Arial" w:eastAsia="Arial" w:hAnsi="Arial" w:cs="Arial"/>
@@ -7924,7 +7623,7 @@
       <w:lvlText w:val="o"/>
       <w:lvlJc w:val="left"/>
       <w:pPr>
-        <w:ind w:left="5040" w:firstLine="4680"/>
+        <w:ind w:left="4320" w:firstLine="4680"/>
       </w:pPr>
       <w:rPr>
         <w:rFonts w:ascii="Arial" w:eastAsia="Arial" w:hAnsi="Arial" w:cs="Arial"/>
@@ -7936,7 +7635,7 @@
       <w:lvlText w:val="▪"/>
       <w:lvlJc w:val="left"/>
       <w:pPr>
-        <w:ind w:left="5760" w:firstLine="5400"/>
+        <w:ind w:left="5040" w:firstLine="5400"/>
       </w:pPr>
       <w:rPr>
         <w:rFonts w:ascii="Arial" w:eastAsia="Arial" w:hAnsi="Arial" w:cs="Arial"/>
@@ -7948,7 +7647,7 @@
       <w:lvlText w:val="●"/>
       <w:lvlJc w:val="left"/>
       <w:pPr>
-        <w:ind w:left="6480" w:firstLine="6120"/>
+        <w:ind w:left="5760" w:firstLine="6120"/>
       </w:pPr>
       <w:rPr>
         <w:rFonts w:ascii="Arial" w:eastAsia="Arial" w:hAnsi="Arial" w:cs="Arial"/>
@@ -7960,7 +7659,7 @@
       <w:lvlText w:val="o"/>
       <w:lvlJc w:val="left"/>
       <w:pPr>
-        <w:ind w:left="7200" w:firstLine="6840"/>
+        <w:ind w:left="6480" w:firstLine="6840"/>
       </w:pPr>
       <w:rPr>
         <w:rFonts w:ascii="Arial" w:eastAsia="Arial" w:hAnsi="Arial" w:cs="Arial"/>
@@ -7972,14 +7671,14 @@
       <w:lvlText w:val="▪"/>
       <w:lvlJc w:val="left"/>
       <w:pPr>
-        <w:ind w:left="7920" w:firstLine="7560"/>
+        <w:ind w:left="7200" w:firstLine="7560"/>
       </w:pPr>
       <w:rPr>
         <w:rFonts w:ascii="Arial" w:eastAsia="Arial" w:hAnsi="Arial" w:cs="Arial"/>
       </w:rPr>
     </w:lvl>
   </w:abstractNum>
-  <w:abstractNum w:abstractNumId="6">
+  <w:abstractNum w:abstractNumId="7">
     <w:nsid w:val="3B9D2B5F"/>
     <w:multiLevelType w:val="multilevel"/>
     <w:tmpl w:val="72AE0494"/>
@@ -8101,7 +7800,7 @@
       </w:rPr>
     </w:lvl>
   </w:abstractNum>
-  <w:abstractNum w:abstractNumId="7">
+  <w:abstractNum w:abstractNumId="8">
     <w:nsid w:val="4B926B75"/>
     <w:multiLevelType w:val="multilevel"/>
     <w:tmpl w:val="BFDE2F26"/>
@@ -8223,7 +7922,7 @@
       </w:rPr>
     </w:lvl>
   </w:abstractNum>
-  <w:abstractNum w:abstractNumId="8">
+  <w:abstractNum w:abstractNumId="9">
     <w:nsid w:val="595973A0"/>
     <w:multiLevelType w:val="multilevel"/>
     <w:tmpl w:val="365CBC4E"/>
@@ -8345,7 +8044,7 @@
       </w:rPr>
     </w:lvl>
   </w:abstractNum>
-  <w:abstractNum w:abstractNumId="9">
+  <w:abstractNum w:abstractNumId="10">
     <w:nsid w:val="69082D91"/>
     <w:multiLevelType w:val="multilevel"/>
     <w:tmpl w:val="D9309040"/>
@@ -8467,7 +8166,7 @@
       </w:rPr>
     </w:lvl>
   </w:abstractNum>
-  <w:abstractNum w:abstractNumId="10">
+  <w:abstractNum w:abstractNumId="11">
     <w:nsid w:val="7AC12214"/>
     <w:multiLevelType w:val="multilevel"/>
     <w:tmpl w:val="2FB222B8"/>
@@ -8581,37 +8280,40 @@
     </w:lvl>
   </w:abstractNum>
   <w:num w:numId="1">
-    <w:abstractNumId w:val="7"/>
+    <w:abstractNumId w:val="8"/>
   </w:num>
   <w:num w:numId="2">
     <w:abstractNumId w:val="2"/>
   </w:num>
   <w:num w:numId="3">
-    <w:abstractNumId w:val="9"/>
+    <w:abstractNumId w:val="10"/>
   </w:num>
   <w:num w:numId="4">
-    <w:abstractNumId w:val="10"/>
+    <w:abstractNumId w:val="11"/>
   </w:num>
   <w:num w:numId="5">
-    <w:abstractNumId w:val="5"/>
+    <w:abstractNumId w:val="6"/>
   </w:num>
   <w:num w:numId="6">
     <w:abstractNumId w:val="1"/>
   </w:num>
   <w:num w:numId="7">
-    <w:abstractNumId w:val="8"/>
+    <w:abstractNumId w:val="9"/>
   </w:num>
   <w:num w:numId="8">
-    <w:abstractNumId w:val="3"/>
+    <w:abstractNumId w:val="4"/>
   </w:num>
   <w:num w:numId="9">
     <w:abstractNumId w:val="0"/>
   </w:num>
   <w:num w:numId="10">
-    <w:abstractNumId w:val="6"/>
+    <w:abstractNumId w:val="7"/>
   </w:num>
   <w:num w:numId="11">
-    <w:abstractNumId w:val="4"/>
+    <w:abstractNumId w:val="5"/>
+  </w:num>
+  <w:num w:numId="12">
+    <w:abstractNumId w:val="3"/>
   </w:num>
 </w:numbering>
 </file>
@@ -9740,7 +9442,7 @@
 </file>
 
 <file path=customXml/itemProps1.xml><?xml version="1.0" encoding="utf-8"?>
-<ds:datastoreItem xmlns:ds="http://schemas.openxmlformats.org/officeDocument/2006/customXml" ds:itemID="{36723785-6E12-42E7-A48C-0654E5CC431C}">
+<ds:datastoreItem xmlns:ds="http://schemas.openxmlformats.org/officeDocument/2006/customXml" ds:itemID="{0CDAE929-C183-4937-B996-D94237652C73}">
   <ds:schemaRefs>
     <ds:schemaRef ds:uri="http://schemas.openxmlformats.org/officeDocument/2006/bibliography"/>
   </ds:schemaRefs>

</xml_diff>

<commit_message>
removing a comment no longer true
</commit_message>
<xml_diff>
--- a/EgovRequirements-Draft.docx
+++ b/EgovRequirements-Draft.docx
@@ -103,17 +103,13 @@
           <w:t>https://github.com/governmentbg/egov-requrements/issues</w:t>
         </w:r>
       </w:hyperlink>
+      <w:bookmarkStart w:id="1" w:name="_GoBack"/>
+      <w:bookmarkEnd w:id="1"/>
       <w:r>
         <w:rPr>
           <w:lang w:val="bg-BG"/>
         </w:rPr>
-        <w:t xml:space="preserve"> </w:t>
-      </w:r>
-      <w:r>
-        <w:rPr>
-          <w:lang w:val="bg-BG"/>
-        </w:rPr>
-        <w:t>(все още не съществува).</w:t>
+        <w:t>.</w:t>
       </w:r>
     </w:p>
     <w:p/>
@@ -504,8 +500,8 @@
       </w:hyperlink>
       <w:hyperlink r:id="rId11"/>
     </w:p>
-    <w:bookmarkStart w:id="1" w:name="h.30j0zll" w:colFirst="0" w:colLast="0"/>
-    <w:bookmarkEnd w:id="1"/>
+    <w:bookmarkStart w:id="2" w:name="h.30j0zll" w:colFirst="0" w:colLast="0"/>
+    <w:bookmarkEnd w:id="2"/>
     <w:p>
       <w:r>
         <w:fldChar w:fldCharType="begin"/>
@@ -5623,7 +5619,6 @@
           <w:lang w:val="bg-BG"/>
         </w:rPr>
       </w:pPr>
-      <w:bookmarkStart w:id="2" w:name="_GoBack"/>
       <w:proofErr w:type="gramStart"/>
       <w:r>
         <w:t>Кои елементи/завки/извиквания да бъдат кеширани зависи от анализ на тяхното използване.</w:t>
@@ -5666,7 +5661,6 @@
       </w:r>
       <w:proofErr w:type="gramEnd"/>
     </w:p>
-    <w:bookmarkEnd w:id="2"/>
     <w:p>
       <w:pPr>
         <w:ind w:left="1080"/>
@@ -9442,7 +9436,7 @@
 </file>
 
 <file path=customXml/itemProps1.xml><?xml version="1.0" encoding="utf-8"?>
-<ds:datastoreItem xmlns:ds="http://schemas.openxmlformats.org/officeDocument/2006/customXml" ds:itemID="{0CDAE929-C183-4937-B996-D94237652C73}">
+<ds:datastoreItem xmlns:ds="http://schemas.openxmlformats.org/officeDocument/2006/customXml" ds:itemID="{F41FFFAF-70E5-4531-A754-523365798CBE}">
   <ds:schemaRefs>
     <ds:schemaRef ds:uri="http://schemas.openxmlformats.org/officeDocument/2006/bibliography"/>
   </ds:schemaRefs>

</xml_diff>